<commit_message>
risolta operazione di ridondana
</commit_message>
<xml_diff>
--- a/ProgettoDB.docx
+++ b/ProgettoDB.docx
@@ -10,6 +10,8 @@
           <w:bCs/>
         </w:rPr>
       </w:pPr>
+      <w:bookmarkStart w:id="0" w:name="_Hlk71106383"/>
+      <w:bookmarkEnd w:id="0"/>
       <w:r>
         <w:rPr>
           <w:b/>
@@ -4020,7 +4022,7 @@
             <w:tcW w:w="4248" w:type="dxa"/>
           </w:tcPr>
           <w:p>
-            <w:bookmarkStart w:name="_Hlk70968676" w:id="0"/>
+            <w:bookmarkStart w:id="1" w:name="_Hlk70968676"/>
             <w:r>
               <w:t>Ogni sera viene stilato un rapporto che indica quante vaccinazioni sono state fatte</w:t>
             </w:r>
@@ -4032,7 +4034,7 @@
             <w:r>
               <w:tab/>
             </w:r>
-            <w:bookmarkEnd w:id="0"/>
+            <w:bookmarkEnd w:id="1"/>
             <w:r>
               <w:tab/>
             </w:r>
@@ -4182,7 +4184,7 @@
             <w:tcW w:w="4248" w:type="dxa"/>
           </w:tcPr>
           <w:p>
-            <w:bookmarkStart w:name="_Hlk70970722" w:id="1"/>
+            <w:bookmarkStart w:id="2" w:name="_Hlk70970722"/>
             <w:r>
               <w:t>Registrazione delle</w:t>
             </w:r>
@@ -4192,7 +4194,7 @@
             <w:r>
               <w:t xml:space="preserve">iniezioni di vaccino </w:t>
             </w:r>
-            <w:bookmarkEnd w:id="1"/>
+            <w:bookmarkEnd w:id="2"/>
           </w:p>
         </w:tc>
         <w:tc>
@@ -4289,6 +4291,22 @@
         <w:rPr>
           <w:b/>
           <w:bCs/>
+        </w:rPr>
+      </w:pPr>
+      <w:r>
+        <w:rPr>
+          <w:b/>
+          <w:bCs/>
+        </w:rPr>
+        <w:lastRenderedPageBreak/>
+        <w:t>2.3.1 Ridondanze</w:t>
+      </w:r>
+    </w:p>
+    <w:p>
+      <w:pPr>
+        <w:rPr>
+          <w:b/>
+          <w:bCs/>
           <w:u w:val="single"/>
         </w:rPr>
       </w:pPr>
@@ -4297,95 +4315,189 @@
           <w:b/>
           <w:bCs/>
         </w:rPr>
-        <w:lastRenderedPageBreak/>
-        <w:t xml:space="preserve">2.3.1 Ridondanze </w:t>
-      </w:r>
-    </w:p>
-    <w:p>
-      <w:pPr>
-        <w:spacing w:after="0"/>
-      </w:pPr>
-      <w:r>
-        <w:rPr>
+        <w:t xml:space="preserve"> </w:t>
+      </w:r>
+      <w:r>
+        <w:rPr>
+          <w:b/>
+          <w:bCs/>
           <w:u w:val="single"/>
         </w:rPr>
-        <w:t>Operazione 1</w:t>
-      </w:r>
-      <w:r>
-        <w:t xml:space="preserve">: </w:t>
-      </w:r>
-      <w:r>
-        <w:t>Ogni sera viene stilato un rapporto che indica quante vaccinazioni sono state fatte</w:t>
-      </w:r>
-    </w:p>
-    <w:p>
-      <w:pPr>
-        <w:spacing w:after="0"/>
-      </w:pPr>
-      <w:r>
-        <w:t>nella giornata in tutti i centri vaccinali suddivise per categoria di cittadino.</w:t>
-      </w:r>
-      <w:r>
-        <w:tab/>
-      </w:r>
-    </w:p>
-    <w:p/>
-    <w:p>
-      <w:pPr>
-        <w:spacing w:after="0"/>
-        <w:rPr>
-          <w:b/>
-          <w:bCs/>
-        </w:rPr>
-      </w:pPr>
-      <w:r>
-        <w:rPr>
-          <w:b/>
-          <w:bCs/>
-        </w:rPr>
-        <w:t>Schema di navigazione</w:t>
-      </w:r>
-      <w:r>
-        <w:rPr>
-          <w:b/>
-          <w:bCs/>
-        </w:rPr>
-        <w:t xml:space="preserve"> (senza ridondanza) </w:t>
-      </w:r>
-    </w:p>
-    <w:p>
-      <w:pPr>
-        <w:spacing w:after="0"/>
-      </w:pPr>
-      <w:r>
-        <w:t>Entità: s</w:t>
-      </w:r>
-      <w:r>
-        <w:t>omministrazione, convocazione</w:t>
-      </w:r>
-      <w:r>
-        <w:t>, centro vaccinale, prenotazione, cittadino.</w:t>
-      </w:r>
-    </w:p>
-    <w:p>
-      <w:pPr>
-        <w:spacing w:after="0"/>
-      </w:pPr>
-      <w:r>
-        <w:t xml:space="preserve">Relazioni: possesso convocazione, </w:t>
-      </w:r>
-      <w:r>
-        <w:t xml:space="preserve">vaccinazione, possesso prenotazione, effettuazione. </w:t>
-      </w:r>
-    </w:p>
-    <w:p>
-      <w:pPr>
-        <w:spacing w:after="0"/>
-      </w:pPr>
-    </w:p>
-    <w:p>
-      <w:pPr>
-        <w:spacing w:after="0"/>
+        <w:t xml:space="preserve">Ridondanza: tre attributi </w:t>
+      </w:r>
+      <w:r>
+        <w:rPr>
+          <w:b/>
+          <w:bCs/>
+          <w:u w:val="single"/>
+        </w:rPr>
+        <w:t xml:space="preserve">che indicano il numero di fiale disponibili </w:t>
+      </w:r>
+      <w:r>
+        <w:rPr>
+          <w:b/>
+          <w:bCs/>
+          <w:u w:val="single"/>
+        </w:rPr>
+        <w:t>su</w:t>
+      </w:r>
+      <w:r>
+        <w:rPr>
+          <w:b/>
+          <w:bCs/>
+          <w:u w:val="single"/>
+        </w:rPr>
+        <w:t>ll’entità</w:t>
+      </w:r>
+      <w:r>
+        <w:rPr>
+          <w:b/>
+          <w:bCs/>
+          <w:u w:val="single"/>
+        </w:rPr>
+        <w:t xml:space="preserve"> centro vaccinale </w:t>
+      </w:r>
+    </w:p>
+    <w:p>
+      <w:pPr>
+        <w:spacing w:after="0"/>
+      </w:pPr>
+      <w:r>
+        <w:rPr>
+          <w:b/>
+          <w:bCs/>
+          <w:u w:val="single"/>
+        </w:rPr>
+        <w:t xml:space="preserve">Operazione 2: </w:t>
+      </w:r>
+      <w:r>
+        <w:t>Ogni sera, ogni centro vaccinale fa l’inventario del numero di dosi ancora disponibili</w:t>
+      </w:r>
+    </w:p>
+    <w:p>
+      <w:pPr>
+        <w:spacing w:after="0"/>
+      </w:pPr>
+      <w:r>
+        <w:t>per ogni vaccino.</w:t>
+      </w:r>
+    </w:p>
+    <w:p>
+      <w:pPr>
+        <w:spacing w:after="0"/>
+      </w:pPr>
+    </w:p>
+    <w:p>
+      <w:pPr>
+        <w:jc w:val="center"/>
+        <w:rPr>
+          <w:b/>
+          <w:bCs/>
+        </w:rPr>
+      </w:pPr>
+      <w:r>
+        <w:rPr>
+          <w:b/>
+          <w:bCs/>
+        </w:rPr>
+        <w:t xml:space="preserve">Schema </w:t>
+      </w:r>
+      <w:r>
+        <w:rPr>
+          <w:b/>
+          <w:bCs/>
+        </w:rPr>
+        <w:t>c</w:t>
+      </w:r>
+      <w:r>
+        <w:rPr>
+          <w:b/>
+          <w:bCs/>
+        </w:rPr>
+        <w:t>on ridondanza</w:t>
+      </w:r>
+    </w:p>
+    <w:p>
+      <w:pPr>
+        <w:rPr>
+          <w:b/>
+          <w:bCs/>
+        </w:rPr>
+      </w:pPr>
+      <w:r>
+        <w:rPr>
+          <w:b/>
+          <w:bCs/>
+        </w:rPr>
+        <w:t xml:space="preserve">Schema di navigazione </w:t>
+      </w:r>
+    </w:p>
+    <w:p>
+      <w:pPr>
+        <w:rPr>
+          <w:b/>
+          <w:bCs/>
+          <w:noProof/>
+        </w:rPr>
+      </w:pPr>
+      <w:r>
+        <w:rPr>
+          <w:b/>
+          <w:bCs/>
+          <w:noProof/>
+        </w:rPr>
+        <w:drawing>
+          <wp:inline distT="0" distB="0" distL="0" distR="0" wp14:anchorId="73D2E0E1" wp14:editId="7C0A1AEF">
+            <wp:extent cx="1295400" cy="400050"/>
+            <wp:effectExtent l="0" t="0" r="0" b="0"/>
+            <wp:docPr id="1" name="Immagine 1" descr="Immagine che contiene testo&#10;&#10;Descrizione generata automaticamente"/>
+            <wp:cNvGraphicFramePr>
+              <a:graphicFrameLocks xmlns:a="http://schemas.openxmlformats.org/drawingml/2006/main" noChangeAspect="1"/>
+            </wp:cNvGraphicFramePr>
+            <a:graphic xmlns:a="http://schemas.openxmlformats.org/drawingml/2006/main">
+              <a:graphicData uri="http://schemas.openxmlformats.org/drawingml/2006/picture">
+                <pic:pic xmlns:pic="http://schemas.openxmlformats.org/drawingml/2006/picture">
+                  <pic:nvPicPr>
+                    <pic:cNvPr id="1" name="Immagine 1" descr="Immagine che contiene testo&#10;&#10;Descrizione generata automaticamente"/>
+                    <pic:cNvPicPr/>
+                  </pic:nvPicPr>
+                  <pic:blipFill rotWithShape="1">
+                    <a:blip r:embed="rId7">
+                      <a:extLst>
+                        <a:ext uri="{28A0092B-C50C-407E-A947-70E740481C1C}">
+                          <a14:useLocalDpi xmlns:a14="http://schemas.microsoft.com/office/drawing/2010/main" val="0"/>
+                        </a:ext>
+                      </a:extLst>
+                    </a:blip>
+                    <a:srcRect l="15506" t="20455" r="14197" b="31815"/>
+                    <a:stretch/>
+                  </pic:blipFill>
+                  <pic:spPr bwMode="auto">
+                    <a:xfrm>
+                      <a:off x="0" y="0"/>
+                      <a:ext cx="1297166" cy="400595"/>
+                    </a:xfrm>
+                    <a:prstGeom prst="rect">
+                      <a:avLst/>
+                    </a:prstGeom>
+                    <a:ln>
+                      <a:noFill/>
+                    </a:ln>
+                    <a:extLst>
+                      <a:ext uri="{53640926-AAD7-44D8-BBD7-CCE9431645EC}">
+                        <a14:shadowObscured xmlns:a14="http://schemas.microsoft.com/office/drawing/2010/main"/>
+                      </a:ext>
+                    </a:extLst>
+                  </pic:spPr>
+                </pic:pic>
+              </a:graphicData>
+            </a:graphic>
+          </wp:inline>
+        </w:drawing>
+      </w:r>
+    </w:p>
+    <w:p>
+      <w:pPr>
         <w:rPr>
           <w:b/>
           <w:bCs/>
@@ -4500,17 +4612,17 @@
           </w:tcPr>
           <w:p>
             <w:r>
-              <w:t>somministrazione</w:t>
-            </w:r>
-          </w:p>
-        </w:tc>
-        <w:tc>
-          <w:tcPr>
-            <w:tcW w:w="2407" w:type="dxa"/>
-          </w:tcPr>
-          <w:p>
-            <w:r>
-              <w:t>E</w:t>
+              <w:t xml:space="preserve">Centro vaccinale </w:t>
+            </w:r>
+          </w:p>
+        </w:tc>
+        <w:tc>
+          <w:tcPr>
+            <w:tcW w:w="2407" w:type="dxa"/>
+          </w:tcPr>
+          <w:p>
+            <w:r>
+              <w:t>Entità</w:t>
             </w:r>
           </w:p>
         </w:tc>
@@ -4535,420 +4647,101 @@
           </w:p>
         </w:tc>
       </w:tr>
-      <w:tr>
-        <w:tc>
-          <w:tcPr>
-            <w:tcW w:w="2407" w:type="dxa"/>
-          </w:tcPr>
-          <w:p>
-            <w:r>
-              <w:t>convocazione</w:t>
-            </w:r>
-          </w:p>
-        </w:tc>
-        <w:tc>
-          <w:tcPr>
-            <w:tcW w:w="2407" w:type="dxa"/>
-          </w:tcPr>
-          <w:p>
-            <w:r>
-              <w:t>E</w:t>
-            </w:r>
-          </w:p>
-        </w:tc>
-        <w:tc>
-          <w:tcPr>
-            <w:tcW w:w="2407" w:type="dxa"/>
-          </w:tcPr>
-          <w:p>
-            <w:r>
-              <w:t>1</w:t>
-            </w:r>
-          </w:p>
-        </w:tc>
-        <w:tc>
-          <w:tcPr>
-            <w:tcW w:w="2407" w:type="dxa"/>
-          </w:tcPr>
-          <w:p>
-            <w:r>
-              <w:t>L</w:t>
-            </w:r>
-          </w:p>
-        </w:tc>
-      </w:tr>
-      <w:tr>
-        <w:tc>
-          <w:tcPr>
-            <w:tcW w:w="2407" w:type="dxa"/>
-          </w:tcPr>
-          <w:p>
-            <w:r>
-              <w:t xml:space="preserve">Centro vaccinale </w:t>
-            </w:r>
-          </w:p>
-        </w:tc>
-        <w:tc>
-          <w:tcPr>
-            <w:tcW w:w="2407" w:type="dxa"/>
-          </w:tcPr>
-          <w:p>
-            <w:r>
-              <w:t>E</w:t>
-            </w:r>
-          </w:p>
-        </w:tc>
-        <w:tc>
-          <w:tcPr>
-            <w:tcW w:w="2407" w:type="dxa"/>
-          </w:tcPr>
-          <w:p>
-            <w:r>
-              <w:t>1</w:t>
-            </w:r>
-          </w:p>
-        </w:tc>
-        <w:tc>
-          <w:tcPr>
-            <w:tcW w:w="2407" w:type="dxa"/>
-          </w:tcPr>
-          <w:p>
-            <w:r>
-              <w:t>L</w:t>
-            </w:r>
-          </w:p>
-        </w:tc>
-      </w:tr>
-      <w:tr>
-        <w:tc>
-          <w:tcPr>
-            <w:tcW w:w="2407" w:type="dxa"/>
-          </w:tcPr>
-          <w:p>
-            <w:r>
-              <w:t>prenotazione</w:t>
-            </w:r>
-          </w:p>
-        </w:tc>
-        <w:tc>
-          <w:tcPr>
-            <w:tcW w:w="2407" w:type="dxa"/>
-          </w:tcPr>
-          <w:p>
-            <w:r>
-              <w:t>E</w:t>
-            </w:r>
-          </w:p>
-        </w:tc>
-        <w:tc>
-          <w:tcPr>
-            <w:tcW w:w="2407" w:type="dxa"/>
-          </w:tcPr>
-          <w:p>
-            <w:r>
-              <w:t>1</w:t>
-            </w:r>
-          </w:p>
-        </w:tc>
-        <w:tc>
-          <w:tcPr>
-            <w:tcW w:w="2407" w:type="dxa"/>
-          </w:tcPr>
-          <w:p>
-            <w:r>
-              <w:t>L</w:t>
-            </w:r>
-          </w:p>
-        </w:tc>
-      </w:tr>
-      <w:tr>
-        <w:tc>
-          <w:tcPr>
-            <w:tcW w:w="2407" w:type="dxa"/>
-          </w:tcPr>
-          <w:p>
-            <w:r>
-              <w:t xml:space="preserve">Cittadino </w:t>
-            </w:r>
-          </w:p>
-        </w:tc>
-        <w:tc>
-          <w:tcPr>
-            <w:tcW w:w="2407" w:type="dxa"/>
-          </w:tcPr>
-          <w:p>
-            <w:r>
-              <w:t>E</w:t>
-            </w:r>
-          </w:p>
-        </w:tc>
-        <w:tc>
-          <w:tcPr>
-            <w:tcW w:w="2407" w:type="dxa"/>
-          </w:tcPr>
-          <w:p>
-            <w:r>
-              <w:t>1</w:t>
-            </w:r>
-          </w:p>
-        </w:tc>
-        <w:tc>
-          <w:tcPr>
-            <w:tcW w:w="2407" w:type="dxa"/>
-          </w:tcPr>
-          <w:p>
-            <w:r>
-              <w:t>L</w:t>
-            </w:r>
-          </w:p>
-        </w:tc>
-      </w:tr>
-      <w:tr>
-        <w:tc>
-          <w:tcPr>
-            <w:tcW w:w="2407" w:type="dxa"/>
-          </w:tcPr>
-          <w:p>
-            <w:r>
-              <w:t>Possesso convocazione</w:t>
-            </w:r>
-          </w:p>
-        </w:tc>
-        <w:tc>
-          <w:tcPr>
-            <w:tcW w:w="2407" w:type="dxa"/>
-          </w:tcPr>
-          <w:p>
-            <w:r>
-              <w:t>R</w:t>
-            </w:r>
-          </w:p>
-        </w:tc>
-        <w:tc>
-          <w:tcPr>
-            <w:tcW w:w="2407" w:type="dxa"/>
-          </w:tcPr>
-          <w:p>
-            <w:r>
-              <w:t>1</w:t>
-            </w:r>
-          </w:p>
-        </w:tc>
-        <w:tc>
-          <w:tcPr>
-            <w:tcW w:w="2407" w:type="dxa"/>
-          </w:tcPr>
-          <w:p>
-            <w:r>
-              <w:t>L</w:t>
-            </w:r>
-          </w:p>
-        </w:tc>
-      </w:tr>
-      <w:tr>
-        <w:tc>
-          <w:tcPr>
-            <w:tcW w:w="2407" w:type="dxa"/>
-          </w:tcPr>
-          <w:p>
-            <w:r>
-              <w:t>vaccinazione</w:t>
-            </w:r>
-          </w:p>
-        </w:tc>
-        <w:tc>
-          <w:tcPr>
-            <w:tcW w:w="2407" w:type="dxa"/>
-          </w:tcPr>
-          <w:p>
-            <w:r>
-              <w:t>R</w:t>
-            </w:r>
-          </w:p>
-        </w:tc>
-        <w:tc>
-          <w:tcPr>
-            <w:tcW w:w="2407" w:type="dxa"/>
-          </w:tcPr>
-          <w:p>
-            <w:r>
-              <w:t>1</w:t>
-            </w:r>
-          </w:p>
-        </w:tc>
-        <w:tc>
-          <w:tcPr>
-            <w:tcW w:w="2407" w:type="dxa"/>
-          </w:tcPr>
-          <w:p>
-            <w:r>
-              <w:t>L</w:t>
-            </w:r>
-          </w:p>
-        </w:tc>
-      </w:tr>
-      <w:tr>
-        <w:tc>
-          <w:tcPr>
-            <w:tcW w:w="2407" w:type="dxa"/>
-          </w:tcPr>
-          <w:p>
-            <w:r>
-              <w:t>Possesso prenotazione</w:t>
-            </w:r>
-          </w:p>
-        </w:tc>
-        <w:tc>
-          <w:tcPr>
-            <w:tcW w:w="2407" w:type="dxa"/>
-          </w:tcPr>
-          <w:p>
-            <w:r>
-              <w:t>R</w:t>
-            </w:r>
-          </w:p>
-        </w:tc>
-        <w:tc>
-          <w:tcPr>
-            <w:tcW w:w="2407" w:type="dxa"/>
-          </w:tcPr>
-          <w:p>
-            <w:r>
-              <w:t>1</w:t>
-            </w:r>
-          </w:p>
-        </w:tc>
-        <w:tc>
-          <w:tcPr>
-            <w:tcW w:w="2407" w:type="dxa"/>
-          </w:tcPr>
-          <w:p>
-            <w:r>
-              <w:t>L</w:t>
-            </w:r>
-          </w:p>
-        </w:tc>
-      </w:tr>
-      <w:tr>
-        <w:tc>
-          <w:tcPr>
-            <w:tcW w:w="2407" w:type="dxa"/>
-          </w:tcPr>
-          <w:p>
-            <w:r>
-              <w:t>effettuazione</w:t>
-            </w:r>
-          </w:p>
-        </w:tc>
-        <w:tc>
-          <w:tcPr>
-            <w:tcW w:w="2407" w:type="dxa"/>
-          </w:tcPr>
-          <w:p>
-            <w:r>
-              <w:t>R</w:t>
-            </w:r>
-          </w:p>
-        </w:tc>
-        <w:tc>
-          <w:tcPr>
-            <w:tcW w:w="2407" w:type="dxa"/>
-          </w:tcPr>
-          <w:p>
-            <w:r>
-              <w:t>1</w:t>
-            </w:r>
-          </w:p>
-        </w:tc>
-        <w:tc>
-          <w:tcPr>
-            <w:tcW w:w="2407" w:type="dxa"/>
-          </w:tcPr>
-          <w:p>
-            <w:r>
-              <w:t xml:space="preserve">L </w:t>
-            </w:r>
-          </w:p>
-        </w:tc>
-      </w:tr>
     </w:tbl>
     <w:p>
-      <w:pPr>
-        <w:spacing w:after="0"/>
-      </w:pPr>
-    </w:p>
-    <w:p>
-      <w:pPr>
-        <w:spacing w:after="0"/>
-      </w:pPr>
-      <w:r>
-        <w:t>Totale/operazione</w:t>
-      </w:r>
-      <w:r>
-        <w:t>:</w:t>
-      </w:r>
-      <w:r>
-        <w:t xml:space="preserve"> 9 accessi </w:t>
-      </w:r>
-    </w:p>
-    <w:p>
-      <w:pPr>
-        <w:spacing w:after="0"/>
-      </w:pPr>
-      <w:r>
-        <w:t xml:space="preserve">Totale/giorno: </w:t>
-      </w:r>
-      <w:r>
-        <w:t xml:space="preserve">9 accessi </w:t>
-      </w:r>
-      <w:r>
-        <w:t xml:space="preserve"> </w:t>
+      <w:r>
+        <w:t xml:space="preserve">Accessi/giorno: 2.500 </w:t>
       </w:r>
     </w:p>
     <w:p/>
     <w:p>
       <w:pPr>
-        <w:spacing w:after="0"/>
-        <w:rPr>
-          <w:b/>
-          <w:bCs/>
-        </w:rPr>
-      </w:pPr>
-      <w:r>
-        <w:rPr>
-          <w:b/>
-          <w:bCs/>
-        </w:rPr>
-        <w:t>Schema di navigazione (con ridondanza)</w:t>
-      </w:r>
-    </w:p>
-    <w:p>
-      <w:pPr>
-        <w:spacing w:after="0"/>
-      </w:pPr>
-      <w:r>
-        <w:t>Entità: centro vaccinale, somministrazione.</w:t>
-      </w:r>
-    </w:p>
-    <w:p>
-      <w:pPr>
-        <w:spacing w:after="0"/>
-      </w:pPr>
-      <w:r>
-        <w:t xml:space="preserve">Relazioni: </w:t>
-      </w:r>
-      <w:r>
-        <w:t xml:space="preserve">luogo somministrazione. </w:t>
-      </w:r>
-    </w:p>
-    <w:p>
-      <w:pPr>
-        <w:spacing w:after="0"/>
-      </w:pPr>
-    </w:p>
-    <w:p>
-      <w:pPr>
-        <w:spacing w:after="0"/>
+        <w:jc w:val="center"/>
+        <w:rPr>
+          <w:b/>
+          <w:bCs/>
+        </w:rPr>
+      </w:pPr>
+      <w:r>
+        <w:rPr>
+          <w:b/>
+          <w:bCs/>
+        </w:rPr>
+        <w:t>Schema s</w:t>
+      </w:r>
+      <w:r>
+        <w:rPr>
+          <w:b/>
+          <w:bCs/>
+        </w:rPr>
+        <w:t>enza ridondanza</w:t>
+      </w:r>
+    </w:p>
+    <w:p>
+      <w:pPr>
+        <w:rPr>
+          <w:b/>
+          <w:bCs/>
+        </w:rPr>
+      </w:pPr>
+      <w:r>
+        <w:rPr>
+          <w:b/>
+          <w:bCs/>
+        </w:rPr>
+        <w:t xml:space="preserve">Schema di navigazione </w:t>
+      </w:r>
+    </w:p>
+    <w:p>
+      <w:r>
+        <w:rPr>
+          <w:noProof/>
+        </w:rPr>
+        <w:drawing>
+          <wp:inline distT="0" distB="0" distL="0" distR="0" wp14:anchorId="6564DD02" wp14:editId="596EC23C">
+            <wp:extent cx="5257800" cy="669362"/>
+            <wp:effectExtent l="0" t="0" r="0" b="0"/>
+            <wp:docPr id="2" name="Immagine 2"/>
+            <wp:cNvGraphicFramePr>
+              <a:graphicFrameLocks xmlns:a="http://schemas.openxmlformats.org/drawingml/2006/main" noChangeAspect="1"/>
+            </wp:cNvGraphicFramePr>
+            <a:graphic xmlns:a="http://schemas.openxmlformats.org/drawingml/2006/main">
+              <a:graphicData uri="http://schemas.openxmlformats.org/drawingml/2006/picture">
+                <pic:pic xmlns:pic="http://schemas.openxmlformats.org/drawingml/2006/picture">
+                  <pic:nvPicPr>
+                    <pic:cNvPr id="2" name="Immagine 2"/>
+                    <pic:cNvPicPr/>
+                  </pic:nvPicPr>
+                  <pic:blipFill>
+                    <a:blip r:embed="rId8">
+                      <a:extLst>
+                        <a:ext uri="{28A0092B-C50C-407E-A947-70E740481C1C}">
+                          <a14:useLocalDpi xmlns:a14="http://schemas.microsoft.com/office/drawing/2010/main" val="0"/>
+                        </a:ext>
+                      </a:extLst>
+                    </a:blip>
+                    <a:stretch>
+                      <a:fillRect/>
+                    </a:stretch>
+                  </pic:blipFill>
+                  <pic:spPr>
+                    <a:xfrm>
+                      <a:off x="0" y="0"/>
+                      <a:ext cx="5353193" cy="681506"/>
+                    </a:xfrm>
+                    <a:prstGeom prst="rect">
+                      <a:avLst/>
+                    </a:prstGeom>
+                  </pic:spPr>
+                </pic:pic>
+              </a:graphicData>
+            </a:graphic>
+          </wp:inline>
+        </w:drawing>
+      </w:r>
+    </w:p>
+    <w:p>
+      <w:pPr>
         <w:rPr>
           <w:b/>
           <w:bCs/>
@@ -4991,7 +4784,7 @@
                 <w:b/>
                 <w:bCs/>
               </w:rPr>
-              <w:t xml:space="preserve">Concetto </w:t>
+              <w:t>Concetto</w:t>
             </w:r>
           </w:p>
         </w:tc>
@@ -5011,7 +4804,7 @@
                 <w:b/>
                 <w:bCs/>
               </w:rPr>
-              <w:t xml:space="preserve">Costrutto </w:t>
+              <w:t>Costrutto</w:t>
             </w:r>
           </w:p>
         </w:tc>
@@ -5051,7 +4844,7 @@
                 <w:b/>
                 <w:bCs/>
               </w:rPr>
-              <w:t xml:space="preserve">Tipo </w:t>
+              <w:t>Tipo</w:t>
             </w:r>
           </w:p>
         </w:tc>
@@ -5073,7 +4866,7 @@
           </w:tcPr>
           <w:p>
             <w:r>
-              <w:t>E</w:t>
+              <w:t>Entità</w:t>
             </w:r>
           </w:p>
         </w:tc>
@@ -5105,17 +4898,17 @@
           </w:tcPr>
           <w:p>
             <w:r>
-              <w:t>Somministrazione</w:t>
-            </w:r>
-          </w:p>
-        </w:tc>
-        <w:tc>
-          <w:tcPr>
-            <w:tcW w:w="2407" w:type="dxa"/>
-          </w:tcPr>
-          <w:p>
-            <w:r>
-              <w:t>E</w:t>
+              <w:t>Disponibilità</w:t>
+            </w:r>
+          </w:p>
+        </w:tc>
+        <w:tc>
+          <w:tcPr>
+            <w:tcW w:w="2407" w:type="dxa"/>
+          </w:tcPr>
+          <w:p>
+            <w:r>
+              <w:t>Relazione</w:t>
             </w:r>
           </w:p>
         </w:tc>
@@ -5147,17 +4940,17 @@
           </w:tcPr>
           <w:p>
             <w:r>
-              <w:t>Luogo somministrazione</w:t>
-            </w:r>
-          </w:p>
-        </w:tc>
-        <w:tc>
-          <w:tcPr>
-            <w:tcW w:w="2407" w:type="dxa"/>
-          </w:tcPr>
-          <w:p>
-            <w:r>
-              <w:t>R</w:t>
+              <w:t>Fiala</w:t>
+            </w:r>
+          </w:p>
+        </w:tc>
+        <w:tc>
+          <w:tcPr>
+            <w:tcW w:w="2407" w:type="dxa"/>
+          </w:tcPr>
+          <w:p>
+            <w:r>
+              <w:t>Entità</w:t>
             </w:r>
           </w:p>
         </w:tc>
@@ -5182,125 +4975,114 @@
           </w:p>
         </w:tc>
       </w:tr>
+      <w:tr>
+        <w:tc>
+          <w:tcPr>
+            <w:tcW w:w="2407" w:type="dxa"/>
+          </w:tcPr>
+          <w:p>
+            <w:r>
+              <w:t xml:space="preserve">Tipologia vaccino </w:t>
+            </w:r>
+          </w:p>
+        </w:tc>
+        <w:tc>
+          <w:tcPr>
+            <w:tcW w:w="2407" w:type="dxa"/>
+          </w:tcPr>
+          <w:p>
+            <w:r>
+              <w:t>Relazione</w:t>
+            </w:r>
+          </w:p>
+        </w:tc>
+        <w:tc>
+          <w:tcPr>
+            <w:tcW w:w="2407" w:type="dxa"/>
+          </w:tcPr>
+          <w:p>
+            <w:r>
+              <w:t>1</w:t>
+            </w:r>
+          </w:p>
+        </w:tc>
+        <w:tc>
+          <w:tcPr>
+            <w:tcW w:w="2407" w:type="dxa"/>
+          </w:tcPr>
+          <w:p>
+            <w:r>
+              <w:t>L</w:t>
+            </w:r>
+          </w:p>
+        </w:tc>
+      </w:tr>
+      <w:tr>
+        <w:tc>
+          <w:tcPr>
+            <w:tcW w:w="2407" w:type="dxa"/>
+          </w:tcPr>
+          <w:p>
+            <w:r>
+              <w:t>Vaccino</w:t>
+            </w:r>
+          </w:p>
+        </w:tc>
+        <w:tc>
+          <w:tcPr>
+            <w:tcW w:w="2407" w:type="dxa"/>
+          </w:tcPr>
+          <w:p>
+            <w:r>
+              <w:t>Entità</w:t>
+            </w:r>
+          </w:p>
+        </w:tc>
+        <w:tc>
+          <w:tcPr>
+            <w:tcW w:w="2407" w:type="dxa"/>
+          </w:tcPr>
+          <w:p>
+            <w:r>
+              <w:t>1</w:t>
+            </w:r>
+          </w:p>
+        </w:tc>
+        <w:tc>
+          <w:tcPr>
+            <w:tcW w:w="2407" w:type="dxa"/>
+          </w:tcPr>
+          <w:p>
+            <w:r>
+              <w:t>L</w:t>
+            </w:r>
+          </w:p>
+        </w:tc>
+      </w:tr>
     </w:tbl>
     <w:p>
-      <w:pPr>
-        <w:spacing w:after="0"/>
-      </w:pPr>
-    </w:p>
-    <w:p>
-      <w:pPr>
-        <w:spacing w:after="0"/>
-      </w:pPr>
-      <w:r>
-        <w:t xml:space="preserve">Totale/operazione: 3 accessi </w:t>
-      </w:r>
-    </w:p>
-    <w:p>
-      <w:pPr>
-        <w:spacing w:after="0"/>
-      </w:pPr>
-      <w:r>
-        <w:t xml:space="preserve">Totale/giorno: 3 accessi </w:t>
-      </w:r>
-    </w:p>
-    <w:p>
-      <w:pPr>
-        <w:spacing w:after="0"/>
-        <w:rPr>
-          <w:b/>
-          <w:bCs/>
-        </w:rPr>
-      </w:pPr>
-    </w:p>
-    <w:p>
-      <w:pPr>
-        <w:spacing w:after="0"/>
-        <w:rPr>
-          <w:b/>
-          <w:bCs/>
-        </w:rPr>
-      </w:pPr>
-      <w:r>
-        <w:rPr>
-          <w:b/>
-          <w:bCs/>
-        </w:rPr>
-        <w:t xml:space="preserve">Confronto tra i due casi </w:t>
-      </w:r>
-    </w:p>
-    <w:p>
-      <w:pPr>
-        <w:spacing w:after="0"/>
-      </w:pPr>
-      <w:r>
-        <w:t xml:space="preserve">Il numero degli accessi </w:t>
-      </w:r>
-      <w:r>
-        <w:t xml:space="preserve">con ridondanza è minore rispetto a quello senza. </w:t>
-      </w:r>
-    </w:p>
-    <w:p>
-      <w:pPr>
-        <w:spacing w:after="0"/>
-      </w:pPr>
-      <w:r>
-        <w:t xml:space="preserve">Dato che </w:t>
-      </w:r>
-      <w:r>
-        <w:t>per mantenere la ridondanza lo spazio totale necessario è</w:t>
-      </w:r>
-      <w:r>
-        <w:t xml:space="preserve">: 2 </w:t>
-      </w:r>
-      <w:r>
-        <w:t xml:space="preserve">byte </w:t>
-      </w:r>
-      <w:r>
-        <w:t xml:space="preserve">* 100 </w:t>
-      </w:r>
-      <w:r>
-        <w:t xml:space="preserve">mln = 191 </w:t>
-      </w:r>
-      <w:proofErr w:type="spellStart"/>
-      <w:r>
-        <w:t>Mbyte</w:t>
-      </w:r>
-      <w:proofErr w:type="spellEnd"/>
-      <w:r>
-        <w:t xml:space="preserve">, </w:t>
-      </w:r>
-    </w:p>
-    <w:p>
-      <w:pPr>
-        <w:spacing w:after="0"/>
-      </w:pPr>
-      <w:r>
-        <w:t>è più conveniente mantenere la ridondanza</w:t>
-      </w:r>
-      <w:proofErr w:type="gramStart"/>
-      <w:r>
-        <w:t xml:space="preserve">. </w:t>
-      </w:r>
-      <w:r>
-        <w:t>???</w:t>
-      </w:r>
-      <w:proofErr w:type="gramEnd"/>
-    </w:p>
-    <w:p>
-      <w:pPr>
-        <w:spacing w:after="0"/>
-      </w:pPr>
-    </w:p>
-    <w:p>
-      <w:pPr>
-        <w:spacing w:after="0"/>
-      </w:pPr>
+      <w:r>
+        <w:t>Accessi/giorno:</w:t>
+      </w:r>
+      <w:r>
+        <w:t xml:space="preserve"> 12.500 (</w:t>
+      </w:r>
+      <w:r>
+        <w:t>5*2.500</w:t>
+      </w:r>
+      <w:r>
+        <w:t xml:space="preserve">) </w:t>
+      </w:r>
     </w:p>
     <w:p/>
     <w:p/>
     <w:p/>
     <w:p/>
+    <w:p/>
+    <w:p/>
+    <w:p/>
+    <w:p/>
+    <w:p/>
     <w:p>
       <w:r>
         <w:rPr>
@@ -5324,6 +5106,22 @@
     </w:p>
     <w:p>
       <w:pPr>
+        <w:jc w:val="center"/>
+        <w:rPr>
+          <w:b/>
+          <w:bCs/>
+        </w:rPr>
+      </w:pPr>
+      <w:r>
+        <w:rPr>
+          <w:b/>
+          <w:bCs/>
+        </w:rPr>
+        <w:t>Schema senza ridondanza</w:t>
+      </w:r>
+    </w:p>
+    <w:p>
+      <w:pPr>
         <w:rPr>
           <w:b/>
           <w:bCs/>
@@ -5336,57 +5134,61 @@
         </w:rPr>
         <w:t xml:space="preserve">Schema di navigazione </w:t>
       </w:r>
-      <w:r>
-        <w:rPr>
-          <w:b/>
-          <w:bCs/>
-        </w:rPr>
-        <w:t>(senza ridondanza</w:t>
-      </w:r>
-      <w:r>
-        <w:rPr>
-          <w:b/>
-          <w:bCs/>
-        </w:rPr>
-        <w:t xml:space="preserve"> - schema ristrutturato</w:t>
-      </w:r>
-      <w:r>
-        <w:rPr>
-          <w:b/>
-          <w:bCs/>
-        </w:rPr>
-        <w:t xml:space="preserve">) </w:t>
-      </w:r>
-    </w:p>
-    <w:p>
-      <w:pPr>
-        <w:spacing w:after="0"/>
-      </w:pPr>
-      <w:r>
-        <w:t>Entità: somministrazione, convocazione, centro vaccinale, fiala, lotto</w:t>
-      </w:r>
-      <w:r>
-        <w:t>, medico</w:t>
-      </w:r>
-      <w:r>
-        <w:t xml:space="preserve">. </w:t>
-      </w:r>
-    </w:p>
-    <w:p>
-      <w:pPr>
-        <w:spacing w:after="0"/>
-      </w:pPr>
-      <w:r>
-        <w:t xml:space="preserve">Relazioni: </w:t>
-      </w:r>
-      <w:r>
-        <w:t>somministrante, possesso convocazione, somministrato, disponibilità</w:t>
-      </w:r>
-      <w:r>
-        <w:t xml:space="preserve">, fiale </w:t>
-      </w:r>
-      <w:r>
-        <w:t xml:space="preserve">somministrate. </w:t>
+    </w:p>
+    <w:p>
+      <w:pPr>
+        <w:rPr>
+          <w:b/>
+          <w:bCs/>
+        </w:rPr>
+      </w:pPr>
+      <w:r>
+        <w:rPr>
+          <w:b/>
+          <w:bCs/>
+          <w:noProof/>
+        </w:rPr>
+        <w:drawing>
+          <wp:inline distT="0" distB="0" distL="0" distR="0" wp14:anchorId="19B7B4B5" wp14:editId="6533A966">
+            <wp:extent cx="4006957" cy="2238375"/>
+            <wp:effectExtent l="0" t="0" r="0" b="0"/>
+            <wp:docPr id="3" name="Immagine 3"/>
+            <wp:cNvGraphicFramePr>
+              <a:graphicFrameLocks xmlns:a="http://schemas.openxmlformats.org/drawingml/2006/main" noChangeAspect="1"/>
+            </wp:cNvGraphicFramePr>
+            <a:graphic xmlns:a="http://schemas.openxmlformats.org/drawingml/2006/main">
+              <a:graphicData uri="http://schemas.openxmlformats.org/drawingml/2006/picture">
+                <pic:pic xmlns:pic="http://schemas.openxmlformats.org/drawingml/2006/picture">
+                  <pic:nvPicPr>
+                    <pic:cNvPr id="3" name="Immagine 3"/>
+                    <pic:cNvPicPr/>
+                  </pic:nvPicPr>
+                  <pic:blipFill>
+                    <a:blip r:embed="rId9" cstate="print">
+                      <a:extLst>
+                        <a:ext uri="{28A0092B-C50C-407E-A947-70E740481C1C}">
+                          <a14:useLocalDpi xmlns:a14="http://schemas.microsoft.com/office/drawing/2010/main" val="0"/>
+                        </a:ext>
+                      </a:extLst>
+                    </a:blip>
+                    <a:stretch>
+                      <a:fillRect/>
+                    </a:stretch>
+                  </pic:blipFill>
+                  <pic:spPr>
+                    <a:xfrm>
+                      <a:off x="0" y="0"/>
+                      <a:ext cx="4009810" cy="2239969"/>
+                    </a:xfrm>
+                    <a:prstGeom prst="rect">
+                      <a:avLst/>
+                    </a:prstGeom>
+                  </pic:spPr>
+                </pic:pic>
+              </a:graphicData>
+            </a:graphic>
+          </wp:inline>
+        </w:drawing>
       </w:r>
     </w:p>
     <w:p>
@@ -5400,8 +5202,16 @@
     <w:p>
       <w:pPr>
         <w:spacing w:after="0"/>
-      </w:pPr>
-      <w:r>
+        <w:rPr>
+          <w:b/>
+          <w:bCs/>
+        </w:rPr>
+      </w:pPr>
+      <w:r>
+        <w:rPr>
+          <w:b/>
+          <w:bCs/>
+        </w:rPr>
         <w:t xml:space="preserve">Tavola degli accessi </w:t>
       </w:r>
     </w:p>
@@ -5967,16 +5777,56 @@
           </w:p>
         </w:tc>
       </w:tr>
+      <w:tr>
+        <w:tc>
+          <w:tcPr>
+            <w:tcW w:w="2689" w:type="dxa"/>
+          </w:tcPr>
+          <w:p>
+            <w:r>
+              <w:t>Vaccinazione</w:t>
+            </w:r>
+          </w:p>
+        </w:tc>
+        <w:tc>
+          <w:tcPr>
+            <w:tcW w:w="2125" w:type="dxa"/>
+          </w:tcPr>
+          <w:p>
+            <w:r>
+              <w:t>R</w:t>
+            </w:r>
+          </w:p>
+        </w:tc>
+        <w:tc>
+          <w:tcPr>
+            <w:tcW w:w="2407" w:type="dxa"/>
+          </w:tcPr>
+          <w:p>
+            <w:r>
+              <w:t>1</w:t>
+            </w:r>
+          </w:p>
+        </w:tc>
+        <w:tc>
+          <w:tcPr>
+            <w:tcW w:w="2407" w:type="dxa"/>
+          </w:tcPr>
+          <w:p>
+            <w:r>
+              <w:t>L</w:t>
+            </w:r>
+          </w:p>
+        </w:tc>
+      </w:tr>
     </w:tbl>
     <w:p>
       <w:pPr>
         <w:spacing w:after="0"/>
       </w:pPr>
-    </w:p>
-    <w:p>
-      <w:pPr>
-        <w:spacing w:after="0"/>
-      </w:pPr>
+      <w:r>
+        <w:t>*</w:t>
+      </w:r>
       <w:r>
         <w:t xml:space="preserve">Abbiamo già moltiplicato il numero degli accessi in scrittura per due. </w:t>
       </w:r>
@@ -5994,7 +5844,13 @@
         <w:t xml:space="preserve">Totale/operazione: </w:t>
       </w:r>
       <w:r>
-        <w:t xml:space="preserve">15 </w:t>
+        <w:t>1</w:t>
+      </w:r>
+      <w:r>
+        <w:t>6</w:t>
+      </w:r>
+      <w:r>
+        <w:t xml:space="preserve"> </w:t>
       </w:r>
       <w:r>
         <w:t xml:space="preserve">accessi </w:t>
@@ -6014,13 +5870,25 @@
         <w:t xml:space="preserve"> </w:t>
       </w:r>
       <w:r>
-        <w:t xml:space="preserve">6 </w:t>
+        <w:t>6</w:t>
+      </w:r>
+      <w:r>
+        <w:t>.4</w:t>
+      </w:r>
+      <w:r>
+        <w:t xml:space="preserve"> </w:t>
       </w:r>
       <w:r>
         <w:t>mln (</w:t>
       </w:r>
       <w:r>
-        <w:t xml:space="preserve">15 </w:t>
+        <w:t>1</w:t>
+      </w:r>
+      <w:r>
+        <w:t>6</w:t>
+      </w:r>
+      <w:r>
+        <w:t xml:space="preserve"> </w:t>
       </w:r>
       <w:r>
         <w:t xml:space="preserve">* 400.000) accessi </w:t>
@@ -6029,70 +5897,222 @@
     <w:p>
       <w:pPr>
         <w:spacing w:after="0"/>
-      </w:pPr>
-    </w:p>
-    <w:p>
-      <w:pPr>
-        <w:spacing w:after="0"/>
-        <w:rPr>
-          <w:b/>
-          <w:bCs/>
-        </w:rPr>
-      </w:pPr>
-      <w:r>
-        <w:rPr>
-          <w:b/>
-          <w:bCs/>
-        </w:rPr>
-        <w:t>Schema di navigazione (con ridondanza</w:t>
-      </w:r>
-      <w:r>
-        <w:rPr>
-          <w:b/>
-          <w:bCs/>
-        </w:rPr>
-        <w:t xml:space="preserve"> – schema iniziale</w:t>
-      </w:r>
-      <w:r>
-        <w:rPr>
-          <w:b/>
-          <w:bCs/>
-        </w:rPr>
-        <w:t xml:space="preserve">) </w:t>
-      </w:r>
-    </w:p>
-    <w:p>
-      <w:pPr>
-        <w:spacing w:after="0"/>
-      </w:pPr>
-      <w:r>
-        <w:t xml:space="preserve">Entità: </w:t>
-      </w:r>
-      <w:r>
-        <w:t>somministrazione, convocazione, centro vaccinale</w:t>
-      </w:r>
-      <w:r>
-        <w:t>, fiala,</w:t>
-      </w:r>
-      <w:r>
-        <w:t xml:space="preserve"> lotto,</w:t>
-      </w:r>
-      <w:r>
-        <w:t xml:space="preserve"> medico, </w:t>
-      </w:r>
-      <w:r>
-        <w:t xml:space="preserve">vaccino. </w:t>
-      </w:r>
-    </w:p>
-    <w:p>
-      <w:pPr>
-        <w:spacing w:after="0"/>
-      </w:pPr>
-      <w:r>
-        <w:t xml:space="preserve">Relazioni: </w:t>
-      </w:r>
-      <w:r>
-        <w:t xml:space="preserve">somministrante, luogo somministrazione, possesso convocazione, somministrato, disponibilità, vaccino da somministrare, fiale somministrate. </w:t>
+        <w:jc w:val="center"/>
+        <w:rPr>
+          <w:b/>
+          <w:bCs/>
+        </w:rPr>
+      </w:pPr>
+    </w:p>
+    <w:p>
+      <w:pPr>
+        <w:spacing w:after="0"/>
+        <w:jc w:val="center"/>
+        <w:rPr>
+          <w:b/>
+          <w:bCs/>
+        </w:rPr>
+      </w:pPr>
+    </w:p>
+    <w:p>
+      <w:pPr>
+        <w:spacing w:after="0"/>
+        <w:jc w:val="center"/>
+        <w:rPr>
+          <w:b/>
+          <w:bCs/>
+        </w:rPr>
+      </w:pPr>
+    </w:p>
+    <w:p>
+      <w:pPr>
+        <w:spacing w:after="0"/>
+        <w:jc w:val="center"/>
+        <w:rPr>
+          <w:b/>
+          <w:bCs/>
+        </w:rPr>
+      </w:pPr>
+    </w:p>
+    <w:p>
+      <w:pPr>
+        <w:spacing w:after="0"/>
+        <w:jc w:val="center"/>
+        <w:rPr>
+          <w:b/>
+          <w:bCs/>
+        </w:rPr>
+      </w:pPr>
+    </w:p>
+    <w:p>
+      <w:pPr>
+        <w:spacing w:after="0"/>
+        <w:jc w:val="center"/>
+        <w:rPr>
+          <w:b/>
+          <w:bCs/>
+        </w:rPr>
+      </w:pPr>
+    </w:p>
+    <w:p>
+      <w:pPr>
+        <w:spacing w:after="0"/>
+        <w:jc w:val="center"/>
+        <w:rPr>
+          <w:b/>
+          <w:bCs/>
+        </w:rPr>
+      </w:pPr>
+    </w:p>
+    <w:p>
+      <w:pPr>
+        <w:spacing w:after="0"/>
+        <w:jc w:val="center"/>
+        <w:rPr>
+          <w:b/>
+          <w:bCs/>
+        </w:rPr>
+      </w:pPr>
+    </w:p>
+    <w:p>
+      <w:pPr>
+        <w:spacing w:after="0"/>
+        <w:jc w:val="center"/>
+        <w:rPr>
+          <w:b/>
+          <w:bCs/>
+        </w:rPr>
+      </w:pPr>
+    </w:p>
+    <w:p>
+      <w:pPr>
+        <w:spacing w:after="0"/>
+        <w:jc w:val="center"/>
+        <w:rPr>
+          <w:b/>
+          <w:bCs/>
+        </w:rPr>
+      </w:pPr>
+    </w:p>
+    <w:p>
+      <w:pPr>
+        <w:spacing w:after="0"/>
+        <w:jc w:val="center"/>
+        <w:rPr>
+          <w:b/>
+          <w:bCs/>
+        </w:rPr>
+      </w:pPr>
+    </w:p>
+    <w:p>
+      <w:pPr>
+        <w:spacing w:after="0"/>
+        <w:jc w:val="center"/>
+        <w:rPr>
+          <w:b/>
+          <w:bCs/>
+        </w:rPr>
+      </w:pPr>
+    </w:p>
+    <w:p>
+      <w:pPr>
+        <w:spacing w:after="0"/>
+        <w:jc w:val="center"/>
+        <w:rPr>
+          <w:b/>
+          <w:bCs/>
+        </w:rPr>
+      </w:pPr>
+    </w:p>
+    <w:p>
+      <w:pPr>
+        <w:spacing w:after="0"/>
+        <w:jc w:val="center"/>
+        <w:rPr>
+          <w:b/>
+          <w:bCs/>
+        </w:rPr>
+      </w:pPr>
+      <w:r>
+        <w:rPr>
+          <w:b/>
+          <w:bCs/>
+        </w:rPr>
+        <w:lastRenderedPageBreak/>
+        <w:t>Schema con ridondanza</w:t>
+      </w:r>
+    </w:p>
+    <w:p>
+      <w:pPr>
+        <w:spacing w:after="0"/>
+        <w:rPr>
+          <w:b/>
+          <w:bCs/>
+        </w:rPr>
+      </w:pPr>
+      <w:r>
+        <w:rPr>
+          <w:b/>
+          <w:bCs/>
+        </w:rPr>
+        <w:t xml:space="preserve">Schema di navigazione  </w:t>
+      </w:r>
+    </w:p>
+    <w:p>
+      <w:pPr>
+        <w:spacing w:after="0"/>
+        <w:rPr>
+          <w:b/>
+          <w:bCs/>
+        </w:rPr>
+      </w:pPr>
+      <w:r>
+        <w:rPr>
+          <w:b/>
+          <w:bCs/>
+          <w:noProof/>
+        </w:rPr>
+        <w:drawing>
+          <wp:inline distT="0" distB="0" distL="0" distR="0" wp14:anchorId="6B1038A4" wp14:editId="563E1EED">
+            <wp:extent cx="4535535" cy="2533650"/>
+            <wp:effectExtent l="0" t="0" r="0" b="0"/>
+            <wp:docPr id="4" name="Immagine 4"/>
+            <wp:cNvGraphicFramePr>
+              <a:graphicFrameLocks xmlns:a="http://schemas.openxmlformats.org/drawingml/2006/main" noChangeAspect="1"/>
+            </wp:cNvGraphicFramePr>
+            <a:graphic xmlns:a="http://schemas.openxmlformats.org/drawingml/2006/main">
+              <a:graphicData uri="http://schemas.openxmlformats.org/drawingml/2006/picture">
+                <pic:pic xmlns:pic="http://schemas.openxmlformats.org/drawingml/2006/picture">
+                  <pic:nvPicPr>
+                    <pic:cNvPr id="4" name="Immagine 4"/>
+                    <pic:cNvPicPr/>
+                  </pic:nvPicPr>
+                  <pic:blipFill>
+                    <a:blip r:embed="rId9">
+                      <a:extLst>
+                        <a:ext uri="{28A0092B-C50C-407E-A947-70E740481C1C}">
+                          <a14:useLocalDpi xmlns:a14="http://schemas.microsoft.com/office/drawing/2010/main" val="0"/>
+                        </a:ext>
+                      </a:extLst>
+                    </a:blip>
+                    <a:stretch>
+                      <a:fillRect/>
+                    </a:stretch>
+                  </pic:blipFill>
+                  <pic:spPr>
+                    <a:xfrm>
+                      <a:off x="0" y="0"/>
+                      <a:ext cx="4540370" cy="2536351"/>
+                    </a:xfrm>
+                    <a:prstGeom prst="rect">
+                      <a:avLst/>
+                    </a:prstGeom>
+                  </pic:spPr>
+                </pic:pic>
+              </a:graphicData>
+            </a:graphic>
+          </wp:inline>
+        </w:drawing>
       </w:r>
     </w:p>
     <w:p>
@@ -6637,6 +6657,48 @@
           </w:tcPr>
           <w:p>
             <w:r>
+              <w:t>Vaccinazione</w:t>
+            </w:r>
+          </w:p>
+        </w:tc>
+        <w:tc>
+          <w:tcPr>
+            <w:tcW w:w="2125" w:type="dxa"/>
+          </w:tcPr>
+          <w:p>
+            <w:r>
+              <w:t>R</w:t>
+            </w:r>
+          </w:p>
+        </w:tc>
+        <w:tc>
+          <w:tcPr>
+            <w:tcW w:w="2407" w:type="dxa"/>
+          </w:tcPr>
+          <w:p>
+            <w:r>
+              <w:t>1</w:t>
+            </w:r>
+          </w:p>
+        </w:tc>
+        <w:tc>
+          <w:tcPr>
+            <w:tcW w:w="2407" w:type="dxa"/>
+          </w:tcPr>
+          <w:p>
+            <w:r>
+              <w:t>L</w:t>
+            </w:r>
+          </w:p>
+        </w:tc>
+      </w:tr>
+      <w:tr>
+        <w:tc>
+          <w:tcPr>
+            <w:tcW w:w="2689" w:type="dxa"/>
+          </w:tcPr>
+          <w:p>
+            <w:r>
               <w:t xml:space="preserve">Fiale somministrate </w:t>
             </w:r>
           </w:p>
@@ -6697,7 +6759,7 @@
         <w:t>1</w:t>
       </w:r>
       <w:r>
-        <w:t>6</w:t>
+        <w:t>7</w:t>
       </w:r>
       <w:r>
         <w:t xml:space="preserve"> accessi </w:t>
@@ -6711,13 +6773,16 @@
         <w:t xml:space="preserve">Totale/giorno: </w:t>
       </w:r>
       <w:r>
-        <w:t>6.4</w:t>
+        <w:t>6.</w:t>
+      </w:r>
+      <w:r>
+        <w:t>8</w:t>
       </w:r>
       <w:r>
         <w:t xml:space="preserve"> mln (1</w:t>
       </w:r>
       <w:r>
-        <w:t>6</w:t>
+        <w:t>7</w:t>
       </w:r>
       <w:r>
         <w:t xml:space="preserve"> * 400.000)</w:t>
@@ -6757,704 +6822,526 @@
           <w:bCs/>
         </w:rPr>
       </w:pPr>
-      <w:r>
-        <w:rPr>
-          <w:b/>
-          <w:bCs/>
-        </w:rPr>
-        <w:lastRenderedPageBreak/>
-        <w:t>Confronto tra i due casi</w:t>
-      </w:r>
-    </w:p>
-    <w:p>
-      <w:pPr>
-        <w:spacing w:after="0"/>
-      </w:pPr>
-      <w:r>
-        <w:t>Spazio totale con ridondanza</w:t>
-      </w:r>
-      <w:r>
-        <w:t xml:space="preserve"> (tre attributi di tipo intero in più)</w:t>
-      </w:r>
-      <w:r>
-        <w:t>:</w:t>
+    </w:p>
+    <w:p>
+      <w:pPr>
+        <w:spacing w:after="0"/>
+        <w:rPr>
+          <w:b/>
+          <w:bCs/>
+        </w:rPr>
+      </w:pPr>
+    </w:p>
+    <w:p>
+      <w:pPr>
+        <w:spacing w:after="0"/>
+        <w:rPr>
+          <w:b/>
+          <w:bCs/>
+        </w:rPr>
+      </w:pPr>
+      <w:r>
+        <w:rPr>
+          <w:b/>
+          <w:bCs/>
+        </w:rPr>
+        <w:t xml:space="preserve">Confronto tra i </w:t>
+      </w:r>
+      <w:r>
+        <w:rPr>
+          <w:b/>
+          <w:bCs/>
+        </w:rPr>
+        <w:t xml:space="preserve">due casi (riguardo entrambe le operazioni) </w:t>
+      </w:r>
+    </w:p>
+    <w:p>
+      <w:pPr>
+        <w:spacing w:after="0"/>
+      </w:pPr>
+      <w:r>
+        <w:t xml:space="preserve">Con la ridondanza utilizziamo 30Kbyte in più. </w:t>
+      </w:r>
+    </w:p>
+    <w:p>
+      <w:pPr>
+        <w:spacing w:after="0"/>
+      </w:pPr>
+      <w:r>
+        <w:t xml:space="preserve">La ridondanza favorisce l’operazione 2 mentre sfavorisce l’operazione 5, ma dato che l’operazione 5 ha una frequenza maggiore rispetto all’operazione 2, è più vantaggioso eliminare la ridondanza. </w:t>
+      </w:r>
+    </w:p>
+    <w:p>
+      <w:pPr>
+        <w:spacing w:after="0"/>
+      </w:pPr>
+    </w:p>
+    <w:tbl>
+      <w:tblPr>
+        <w:tblStyle w:val="Grigliatabella"/>
+        <w:tblW w:w="0" w:type="auto"/>
+        <w:tblLook w:val="04A0" w:firstRow="1" w:lastRow="0" w:firstColumn="1" w:lastColumn="0" w:noHBand="0" w:noVBand="1"/>
+      </w:tblPr>
+      <w:tblGrid>
+        <w:gridCol w:w="3348"/>
+        <w:gridCol w:w="3140"/>
+        <w:gridCol w:w="3140"/>
+      </w:tblGrid>
+      <w:tr>
+        <w:tc>
+          <w:tcPr>
+            <w:tcW w:w="3348" w:type="dxa"/>
+          </w:tcPr>
+          <w:p/>
+        </w:tc>
+        <w:tc>
+          <w:tcPr>
+            <w:tcW w:w="3140" w:type="dxa"/>
+          </w:tcPr>
+          <w:p>
+            <w:r>
+              <w:t>Operazione 2</w:t>
+            </w:r>
+          </w:p>
+        </w:tc>
+        <w:tc>
+          <w:tcPr>
+            <w:tcW w:w="3140" w:type="dxa"/>
+          </w:tcPr>
+          <w:p>
+            <w:r>
+              <w:t>Operazione 5</w:t>
+            </w:r>
+          </w:p>
+        </w:tc>
+      </w:tr>
+      <w:tr>
+        <w:tc>
+          <w:tcPr>
+            <w:tcW w:w="3348" w:type="dxa"/>
+          </w:tcPr>
+          <w:p>
+            <w:r>
+              <w:t>Con ridondanza</w:t>
+            </w:r>
+          </w:p>
+        </w:tc>
+        <w:tc>
+          <w:tcPr>
+            <w:tcW w:w="3140" w:type="dxa"/>
+          </w:tcPr>
+          <w:p>
+            <w:r>
+              <w:t>2.500 accessi al giorno</w:t>
+            </w:r>
+          </w:p>
+        </w:tc>
+        <w:tc>
+          <w:tcPr>
+            <w:tcW w:w="3140" w:type="dxa"/>
+          </w:tcPr>
+          <w:p>
+            <w:r>
+              <w:t>6.</w:t>
+            </w:r>
+            <w:r>
+              <w:t>8</w:t>
+            </w:r>
+            <w:r>
+              <w:t xml:space="preserve"> mln accessi al giorno</w:t>
+            </w:r>
+          </w:p>
+        </w:tc>
+      </w:tr>
+      <w:tr>
+        <w:tc>
+          <w:tcPr>
+            <w:tcW w:w="3348" w:type="dxa"/>
+          </w:tcPr>
+          <w:p>
+            <w:r>
+              <w:t xml:space="preserve">Senza ridondanza </w:t>
+            </w:r>
+          </w:p>
+        </w:tc>
+        <w:tc>
+          <w:tcPr>
+            <w:tcW w:w="3140" w:type="dxa"/>
+          </w:tcPr>
+          <w:p>
+            <w:r>
+              <w:t>12.500 accessi al giorno</w:t>
+            </w:r>
+          </w:p>
+        </w:tc>
+        <w:tc>
+          <w:tcPr>
+            <w:tcW w:w="3140" w:type="dxa"/>
+          </w:tcPr>
+          <w:p>
+            <w:r>
+              <w:t>6</w:t>
+            </w:r>
+            <w:r>
+              <w:t>.4</w:t>
+            </w:r>
+            <w:r>
+              <w:t xml:space="preserve"> mln accessi al giorno</w:t>
+            </w:r>
+          </w:p>
+        </w:tc>
+      </w:tr>
+    </w:tbl>
+    <w:p>
+      <w:pPr>
+        <w:spacing w:after="0"/>
+      </w:pPr>
+    </w:p>
+    <w:p>
+      <w:pPr>
+        <w:spacing w:after="0"/>
+      </w:pPr>
+    </w:p>
+    <w:p>
+      <w:pPr>
+        <w:spacing w:after="0"/>
+      </w:pPr>
+    </w:p>
+    <w:p>
+      <w:pPr>
+        <w:spacing w:after="0"/>
+        <w:rPr>
+          <w:b/>
+          <w:bCs/>
+        </w:rPr>
+      </w:pPr>
+      <w:r>
+        <w:rPr>
+          <w:b/>
+          <w:bCs/>
+        </w:rPr>
+        <w:t>2.3.2 Eliminazione delle generalizzazioni (con motivazione delle scelte effettuate).</w:t>
+      </w:r>
+    </w:p>
+    <w:p>
+      <w:pPr>
+        <w:spacing w:after="0"/>
+        <w:rPr>
+          <w:b/>
+          <w:bCs/>
+        </w:rPr>
+      </w:pPr>
+    </w:p>
+    <w:p>
+      <w:pPr>
+        <w:spacing w:after="0"/>
+        <w:jc w:val="center"/>
+        <w:rPr>
+          <w:b/>
+          <w:bCs/>
+        </w:rPr>
+      </w:pPr>
+      <w:r>
+        <w:rPr>
+          <w:b/>
+          <w:bCs/>
+        </w:rPr>
+        <w:t>Altri, Sanitario, Scolastico e Fragili</w:t>
+      </w:r>
+      <w:r>
+        <w:rPr>
+          <w:b/>
+          <w:bCs/>
+        </w:rPr>
+        <w:t xml:space="preserve"> - Cittadino</w:t>
+      </w:r>
+    </w:p>
+    <w:p>
+      <w:pPr>
+        <w:spacing w:after="0"/>
+      </w:pPr>
+      <w:r>
+        <w:t xml:space="preserve">Per la </w:t>
+      </w:r>
+      <w:r>
+        <w:t xml:space="preserve">generalizzazione che riguarda le </w:t>
+      </w:r>
+      <w:r>
+        <w:t>entità</w:t>
+      </w:r>
+      <w:r>
+        <w:t xml:space="preserve">: Altri, Sanitario, Scolastico e Fragili; </w:t>
+      </w:r>
+      <w:r>
+        <w:t xml:space="preserve">abbiamo accorpato le </w:t>
+      </w:r>
+      <w:r>
+        <w:t>entità</w:t>
+      </w:r>
+      <w:r>
+        <w:t xml:space="preserve"> figlie </w:t>
+      </w:r>
+      <w:r>
+        <w:t>nell'entità</w:t>
+      </w:r>
+      <w:r>
+        <w:t xml:space="preserve"> genitore</w:t>
+      </w:r>
+      <w:r>
+        <w:t xml:space="preserve">, aggiungendo un attributo all’interno dell'entità genitore (Categoria). </w:t>
+      </w:r>
+    </w:p>
+    <w:p>
+      <w:pPr>
+        <w:spacing w:after="0"/>
+      </w:pPr>
+      <w:r>
+        <w:t xml:space="preserve">L’attributo Categoria indica, a seconda del suo valore, in quale categoria rientra il cittadino in questione (dove con </w:t>
+      </w:r>
+      <w:r>
+        <w:t>categoria intendiamo proprio</w:t>
+      </w:r>
+      <w:r>
+        <w:t>: Altri, Sanitario, Scolastico e Fragili).</w:t>
+      </w:r>
+    </w:p>
+    <w:p>
+      <w:pPr>
+        <w:spacing w:after="0"/>
+      </w:pPr>
+    </w:p>
+    <w:p>
+      <w:pPr>
+        <w:spacing w:after="0"/>
+        <w:jc w:val="center"/>
+      </w:pPr>
+      <w:r>
+        <w:rPr>
+          <w:b/>
+          <w:bCs/>
+        </w:rPr>
+        <w:t>Sanitario - Medico</w:t>
+      </w:r>
+    </w:p>
+    <w:p>
+      <w:pPr>
+        <w:spacing w:after="0"/>
+      </w:pPr>
+      <w:r>
+        <w:t>Per la generalizzazione di Sanitario in Medico</w:t>
+      </w:r>
+      <w:r>
+        <w:t xml:space="preserve"> abbiamo preferito non accorpare l'entità figlio</w:t>
       </w:r>
       <w:r>
         <w:t xml:space="preserve"> </w:t>
       </w:r>
       <w:r>
-        <w:t xml:space="preserve">1.12 Gbyte </w:t>
-      </w:r>
-    </w:p>
-    <w:p>
-      <w:pPr>
-        <w:spacing w:after="0"/>
-      </w:pPr>
-      <w:r>
-        <w:t xml:space="preserve">Accessi con ridondanza sono maggiori rispetto a quelli senza ridondanza. </w:t>
-      </w:r>
-    </w:p>
-    <w:p>
-      <w:pPr>
-        <w:spacing w:after="0"/>
-      </w:pPr>
-      <w:r>
-        <w:t>Dunque,</w:t>
-      </w:r>
-      <w:r>
-        <w:t xml:space="preserve"> lo schema senza ridondanza </w:t>
-      </w:r>
-      <w:r>
-        <w:t xml:space="preserve">è sicuramente più vantaggioso per questa operazione. </w:t>
-      </w:r>
-    </w:p>
-    <w:p>
-      <w:pPr>
-        <w:spacing w:after="0"/>
-      </w:pPr>
-    </w:p>
-    <w:p>
-      <w:pPr>
-        <w:spacing w:after="0"/>
-      </w:pPr>
-    </w:p>
-    <w:p>
-      <w:pPr>
-        <w:spacing w:after="0"/>
-        <w:rPr>
-          <w:b/>
-          <w:bCs/>
-        </w:rPr>
-      </w:pPr>
-      <w:r>
-        <w:rPr>
-          <w:b/>
-          <w:bCs/>
-        </w:rPr>
-        <w:t xml:space="preserve">2.3.2 </w:t>
-      </w:r>
-      <w:r>
-        <w:rPr>
-          <w:b/>
-          <w:bCs/>
-        </w:rPr>
-        <w:t>Eliminazione delle generalizzazioni (con motivazione delle scelte effettuate).</w:t>
-      </w:r>
-    </w:p>
-    <w:p w14:noSpellErr="1">
-      <w:pPr>
-        <w:spacing w:after="0"/>
-        <w:rPr>
-          <w:b w:val="1"/>
-          <w:bCs w:val="1"/>
-        </w:rPr>
-      </w:pPr>
-    </w:p>
-    <w:p>
-      <w:pPr>
-        <w:pStyle w:val="Normale"/>
+        <w:t>all’entità genitore</w:t>
+      </w:r>
+      <w:r>
+        <w:t xml:space="preserve"> e aggiungere una relazione tra Medico e Cittadino</w:t>
+      </w:r>
+      <w:r>
+        <w:t>.</w:t>
+      </w:r>
+      <w:r>
+        <w:t xml:space="preserve"> </w:t>
+      </w:r>
+      <w:r>
+        <w:t xml:space="preserve">Questo </w:t>
+      </w:r>
+      <w:r>
+        <w:t>perché</w:t>
+      </w:r>
+      <w:r>
+        <w:t xml:space="preserve">’ </w:t>
+      </w:r>
+      <w:r>
+        <w:t>l'entità</w:t>
+      </w:r>
+      <w:r>
+        <w:t xml:space="preserve"> Dottore</w:t>
+      </w:r>
+      <w:r>
+        <w:t xml:space="preserve"> ha un attributo “tipologia medico” che sarebbe stato </w:t>
+      </w:r>
+      <w:r>
+        <w:t>più</w:t>
+      </w:r>
+      <w:r>
+        <w:t xml:space="preserve"> complesso da rappresentare se avessimo optato per l’accorpamento</w:t>
+      </w:r>
+      <w:r>
+        <w:t>.</w:t>
+      </w:r>
+    </w:p>
+    <w:p>
+      <w:pPr>
+        <w:spacing w:after="0"/>
+      </w:pPr>
+    </w:p>
+    <w:p>
+      <w:pPr>
         <w:spacing w:after="0"/>
         <w:jc w:val="center"/>
-        <w:rPr>
-          <w:b w:val="1"/>
-          <w:bCs w:val="1"/>
-        </w:rPr>
-      </w:pPr>
-      <w:r>
-        <w:rPr>
-          <w:b w:val="1"/>
-          <w:bCs w:val="1"/>
-        </w:rPr>
-        <w:t>Altri, Sanitario, Scolastico e Fragili</w:t>
-      </w:r>
-      <w:r>
-        <w:rPr>
-          <w:b w:val="1"/>
-          <w:bCs w:val="1"/>
-        </w:rPr>
-        <w:t xml:space="preserve"> - Cittadino</w:t>
-      </w:r>
-    </w:p>
-    <w:p>
-      <w:pPr>
-        <w:spacing w:after="0"/>
-        <w:rPr>
-          <w:b w:val="0"/>
-          <w:bCs w:val="0"/>
-        </w:rPr>
-      </w:pPr>
-      <w:r>
-        <w:rPr>
-          <w:b w:val="0"/>
-          <w:bCs w:val="0"/>
-        </w:rPr>
-        <w:t xml:space="preserve">Per la </w:t>
-      </w:r>
-      <w:r>
-        <w:rPr>
-          <w:b w:val="0"/>
-          <w:bCs w:val="0"/>
-        </w:rPr>
-        <w:t xml:space="preserve">generalizzazione che riguarda le </w:t>
-      </w:r>
-      <w:r>
-        <w:rPr>
-          <w:b w:val="0"/>
-          <w:bCs w:val="0"/>
-        </w:rPr>
-        <w:t>entità</w:t>
-      </w:r>
-      <w:r>
-        <w:rPr>
-          <w:b w:val="0"/>
-          <w:bCs w:val="0"/>
-        </w:rPr>
-        <w:t xml:space="preserve">: Altri, Sanitario, Scolastico e Fragili; </w:t>
-      </w:r>
-      <w:r>
-        <w:rPr>
-          <w:b w:val="0"/>
-          <w:bCs w:val="0"/>
-        </w:rPr>
-        <w:t xml:space="preserve">abbiamo accorpato le </w:t>
-      </w:r>
-      <w:r>
-        <w:rPr>
-          <w:b w:val="0"/>
-          <w:bCs w:val="0"/>
-        </w:rPr>
-        <w:t>entità</w:t>
-      </w:r>
-      <w:r>
-        <w:rPr>
-          <w:b w:val="0"/>
-          <w:bCs w:val="0"/>
-        </w:rPr>
-        <w:t xml:space="preserve"> figlie </w:t>
-      </w:r>
-      <w:r>
-        <w:rPr>
-          <w:b w:val="0"/>
-          <w:bCs w:val="0"/>
-        </w:rPr>
-        <w:t>nell'entità</w:t>
-      </w:r>
-      <w:r>
-        <w:rPr>
-          <w:b w:val="0"/>
-          <w:bCs w:val="0"/>
-        </w:rPr>
-        <w:t xml:space="preserve"> genitore</w:t>
-      </w:r>
-      <w:r>
-        <w:rPr>
-          <w:b w:val="0"/>
-          <w:bCs w:val="0"/>
-        </w:rPr>
-        <w:t xml:space="preserve">, aggiungendo un attributo all’interno dell'entità genitore (Categoria). </w:t>
-      </w:r>
-    </w:p>
-    <w:p>
-      <w:pPr>
-        <w:pStyle w:val="Normale"/>
-        <w:spacing w:after="0"/>
-        <w:rPr>
-          <w:b w:val="0"/>
-          <w:bCs w:val="0"/>
-        </w:rPr>
-      </w:pPr>
-      <w:r>
-        <w:rPr>
-          <w:b w:val="0"/>
-          <w:bCs w:val="0"/>
-        </w:rPr>
-        <w:t xml:space="preserve">L’attributo Categoria indica, a seconda del suo valore, in quale categoria rientra il cittadino in questione (dove con </w:t>
-      </w:r>
-      <w:r>
-        <w:rPr>
-          <w:b w:val="0"/>
-          <w:bCs w:val="0"/>
-        </w:rPr>
-        <w:t>categoria intendiamo proprio</w:t>
-      </w:r>
-      <w:r>
-        <w:rPr>
-          <w:b w:val="0"/>
-          <w:bCs w:val="0"/>
-        </w:rPr>
-        <w:t>: Altri, Sanitario, Scolastico e Fragili).</w:t>
-      </w:r>
-    </w:p>
-    <w:p>
-      <w:pPr>
-        <w:pStyle w:val="Normale"/>
-        <w:spacing w:after="0"/>
-        <w:rPr>
-          <w:b w:val="0"/>
-          <w:bCs w:val="0"/>
-        </w:rPr>
-      </w:pPr>
-    </w:p>
-    <w:p>
-      <w:pPr>
-        <w:pStyle w:val="Normale"/>
+      </w:pPr>
+      <w:r>
+        <w:rPr>
+          <w:b/>
+          <w:bCs/>
+        </w:rPr>
+        <w:t>Di base, Altri - Medico</w:t>
+      </w:r>
+    </w:p>
+    <w:p>
+      <w:pPr>
+        <w:spacing w:after="0"/>
+      </w:pPr>
+      <w:r>
+        <w:t xml:space="preserve">In Medico la generalizzazione </w:t>
+      </w:r>
+      <w:r>
+        <w:t>è</w:t>
+      </w:r>
+      <w:r>
+        <w:t xml:space="preserve"> stata accorpata all’interno </w:t>
+      </w:r>
+      <w:r>
+        <w:t>dell'entità</w:t>
+      </w:r>
+      <w:r>
+        <w:t xml:space="preserve"> genitore </w:t>
+      </w:r>
+      <w:r>
+        <w:t>con conseguente aggiunta di un attributo</w:t>
+      </w:r>
+      <w:r>
+        <w:t xml:space="preserve">: </w:t>
+      </w:r>
+      <w:r>
+        <w:t>“Tipologia medico”</w:t>
+      </w:r>
+      <w:r>
+        <w:t>.</w:t>
+      </w:r>
+      <w:r>
+        <w:t xml:space="preserve"> La scelta di questa implementazione si ricerca nella semplicità’ di svolgere tale operazione rispetto al creare due entità con le relative relazioni con Medico.</w:t>
+      </w:r>
+    </w:p>
+    <w:p>
+      <w:pPr>
+        <w:spacing w:after="0"/>
+      </w:pPr>
+    </w:p>
+    <w:p>
+      <w:pPr>
         <w:spacing w:after="0"/>
         <w:jc w:val="center"/>
-        <w:rPr>
-          <w:b w:val="0"/>
-          <w:bCs w:val="0"/>
-        </w:rPr>
-      </w:pPr>
-      <w:r>
-        <w:rPr>
-          <w:b w:val="1"/>
-          <w:bCs w:val="1"/>
-        </w:rPr>
-        <w:t>Sanitario - Medico</w:t>
-      </w:r>
-    </w:p>
-    <w:p>
-      <w:pPr>
-        <w:pStyle w:val="Normale"/>
-        <w:spacing w:after="0"/>
-        <w:rPr>
-          <w:b w:val="0"/>
-          <w:bCs w:val="0"/>
-        </w:rPr>
-      </w:pPr>
-      <w:r>
-        <w:rPr>
-          <w:b w:val="0"/>
-          <w:bCs w:val="0"/>
-        </w:rPr>
-        <w:t>Per la generalizzazione di Sanitario in Medico</w:t>
-      </w:r>
-      <w:r>
-        <w:rPr>
-          <w:b w:val="0"/>
-          <w:bCs w:val="0"/>
-        </w:rPr>
-        <w:t xml:space="preserve"> abbiamo preferito non accorpare l'entità figlio</w:t>
-      </w:r>
-      <w:r>
-        <w:rPr>
-          <w:b w:val="0"/>
-          <w:bCs w:val="0"/>
+      </w:pPr>
+      <w:r>
+        <w:rPr>
+          <w:b/>
+          <w:bCs/>
+        </w:rPr>
+        <w:t>App, Website – Prenotazione</w:t>
+      </w:r>
+    </w:p>
+    <w:p>
+      <w:pPr>
+        <w:spacing w:after="0"/>
+      </w:pPr>
+      <w:r>
+        <w:t>In prenotazione sono state accorpate le entità figlie: App e Website. L’accorpamento è stato fatto tenendo conto della facilità con cui si poteva</w:t>
+      </w:r>
+      <w:r>
+        <w:t>no rappresentare queste due categorie tramite un singolo attributo, ossia: “Origine Prenotazione”.</w:t>
+      </w:r>
+    </w:p>
+    <w:p>
+      <w:pPr>
+        <w:spacing w:after="0"/>
+      </w:pPr>
+    </w:p>
+    <w:p>
+      <w:pPr>
+        <w:spacing w:after="0"/>
+        <w:jc w:val="center"/>
+        <w:rPr>
+          <w:b/>
+          <w:bCs/>
+        </w:rPr>
+      </w:pPr>
+      <w:r>
+        <w:rPr>
+          <w:b/>
+          <w:bCs/>
+        </w:rPr>
+        <w:t>Singola somministrazione, Doppia somministrazione – Fiala</w:t>
+      </w:r>
+    </w:p>
+    <w:p>
+      <w:pPr>
+        <w:spacing w:after="0"/>
+      </w:pPr>
+      <w:r>
+        <w:t xml:space="preserve">In fiala sono state accorpate le </w:t>
+      </w:r>
+      <w:proofErr w:type="spellStart"/>
+      <w:r>
+        <w:t>enita</w:t>
+      </w:r>
+      <w:proofErr w:type="spellEnd"/>
+      <w:r>
+        <w:t xml:space="preserve">’ figlie: “Singola somministrazione” e “Doppia somministrazione”. Quindi </w:t>
+      </w:r>
+      <w:r>
+        <w:t>è</w:t>
+      </w:r>
+      <w:r>
+        <w:t xml:space="preserve"> stato aggiunto l’attribut</w:t>
+      </w:r>
+      <w:r>
+        <w:t>o “Somministrazioni Richieste” per indicare se quella determinata fiala di vaccino è da considerare monodose o meno.</w:t>
+      </w:r>
+      <w:r>
+        <w:t xml:space="preserve"> Questa scelta è stata effettuata tenendo conto della possibilità di rappresentare agevolmente l’appartenenza ad una determinata categoria tramite un attributo. </w:t>
+      </w:r>
+    </w:p>
+    <w:p>
+      <w:pPr>
+        <w:spacing w:after="0"/>
+        <w:rPr>
+          <w:b/>
+          <w:bCs/>
+        </w:rPr>
+      </w:pPr>
+    </w:p>
+    <w:p>
+      <w:pPr>
+        <w:spacing w:after="0"/>
+        <w:rPr>
+          <w:b/>
+          <w:bCs/>
+          <w:u w:val="single"/>
+        </w:rPr>
+      </w:pPr>
+      <w:r>
+        <w:rPr>
+          <w:b/>
+          <w:bCs/>
+        </w:rPr>
+        <w:t>2.3.3</w:t>
+      </w:r>
+      <w:r>
+        <w:rPr>
+          <w:b/>
+          <w:bCs/>
         </w:rPr>
         <w:t xml:space="preserve"> </w:t>
       </w:r>
       <w:r>
         <w:rPr>
-          <w:b w:val="0"/>
-          <w:bCs w:val="0"/>
-        </w:rPr>
-        <w:t>all’</w:t>
-      </w:r>
-      <w:r>
-        <w:rPr>
-          <w:b w:val="0"/>
-          <w:bCs w:val="0"/>
-        </w:rPr>
-        <w:t>entità genitore</w:t>
-      </w:r>
-      <w:r>
-        <w:rPr>
-          <w:b w:val="0"/>
-          <w:bCs w:val="0"/>
-        </w:rPr>
-        <w:t xml:space="preserve"> e aggiungere una relazione tra Medico e Cittadino</w:t>
-      </w:r>
-      <w:r>
-        <w:rPr>
-          <w:b w:val="0"/>
-          <w:bCs w:val="0"/>
-        </w:rPr>
-        <w:t>.</w:t>
-      </w:r>
-      <w:r>
-        <w:rPr>
-          <w:b w:val="0"/>
-          <w:bCs w:val="0"/>
-        </w:rPr>
-        <w:t xml:space="preserve"> </w:t>
-      </w:r>
-      <w:r>
-        <w:rPr>
-          <w:b w:val="0"/>
-          <w:bCs w:val="0"/>
-        </w:rPr>
-        <w:t xml:space="preserve">Questo </w:t>
-      </w:r>
-      <w:r>
-        <w:rPr>
-          <w:b w:val="0"/>
-          <w:bCs w:val="0"/>
-        </w:rPr>
-        <w:t>perché</w:t>
-      </w:r>
-      <w:r>
-        <w:rPr>
-          <w:b w:val="0"/>
-          <w:bCs w:val="0"/>
-        </w:rPr>
-        <w:t xml:space="preserve">’ </w:t>
-      </w:r>
-      <w:r>
-        <w:rPr>
-          <w:b w:val="0"/>
-          <w:bCs w:val="0"/>
-        </w:rPr>
-        <w:t>l'entità</w:t>
-      </w:r>
-      <w:r>
-        <w:rPr>
-          <w:b w:val="0"/>
-          <w:bCs w:val="0"/>
-        </w:rPr>
-        <w:t xml:space="preserve"> Dottore</w:t>
-      </w:r>
-      <w:r>
-        <w:rPr>
-          <w:b w:val="0"/>
-          <w:bCs w:val="0"/>
-        </w:rPr>
-        <w:t xml:space="preserve"> ha un attributo “tipologia medico” che sarebbe stato </w:t>
-      </w:r>
-      <w:r>
-        <w:rPr>
-          <w:b w:val="0"/>
-          <w:bCs w:val="0"/>
-        </w:rPr>
-        <w:t>più</w:t>
-      </w:r>
-      <w:r>
-        <w:rPr>
-          <w:b w:val="0"/>
-          <w:bCs w:val="0"/>
-        </w:rPr>
-        <w:t xml:space="preserve"> complesso da rappresentare se avessimo optato per l’accorpamento</w:t>
-      </w:r>
-      <w:r>
-        <w:rPr>
-          <w:b w:val="0"/>
-          <w:bCs w:val="0"/>
-        </w:rPr>
-        <w:t>.</w:t>
-      </w:r>
-    </w:p>
-    <w:p>
-      <w:pPr>
-        <w:pStyle w:val="Normale"/>
-        <w:spacing w:after="0"/>
-        <w:rPr>
-          <w:b w:val="0"/>
-          <w:bCs w:val="0"/>
-        </w:rPr>
-      </w:pPr>
-    </w:p>
-    <w:p>
-      <w:pPr>
-        <w:pStyle w:val="Normale"/>
-        <w:spacing w:after="0"/>
-        <w:jc w:val="center"/>
-        <w:rPr>
-          <w:b w:val="0"/>
-          <w:bCs w:val="0"/>
-        </w:rPr>
-      </w:pPr>
-      <w:r>
-        <w:rPr>
-          <w:b w:val="1"/>
-          <w:bCs w:val="1"/>
-        </w:rPr>
-        <w:t>Di base, Altri - Medico</w:t>
-      </w:r>
-    </w:p>
-    <w:p>
-      <w:pPr>
-        <w:pStyle w:val="Normale"/>
-        <w:spacing w:after="0"/>
-        <w:rPr>
-          <w:b w:val="0"/>
-          <w:bCs w:val="0"/>
-        </w:rPr>
-      </w:pPr>
-      <w:r>
-        <w:rPr>
-          <w:b w:val="0"/>
-          <w:bCs w:val="0"/>
-        </w:rPr>
-        <w:t xml:space="preserve">In Medico la generalizzazione </w:t>
-      </w:r>
-      <w:r>
-        <w:rPr>
-          <w:b w:val="0"/>
-          <w:bCs w:val="0"/>
-        </w:rPr>
-        <w:t>è</w:t>
-      </w:r>
-      <w:r>
-        <w:rPr>
-          <w:b w:val="0"/>
-          <w:bCs w:val="0"/>
-        </w:rPr>
-        <w:t xml:space="preserve"> stata accorpata all’interno </w:t>
-      </w:r>
-      <w:r>
-        <w:rPr>
-          <w:b w:val="0"/>
-          <w:bCs w:val="0"/>
-        </w:rPr>
-        <w:t>dell'entità</w:t>
-      </w:r>
-      <w:r>
-        <w:rPr>
-          <w:b w:val="0"/>
-          <w:bCs w:val="0"/>
-        </w:rPr>
-        <w:t xml:space="preserve"> genitore </w:t>
-      </w:r>
-      <w:r>
-        <w:rPr>
-          <w:b w:val="0"/>
-          <w:bCs w:val="0"/>
-        </w:rPr>
-        <w:t>con conseguente aggiunta di un attributo</w:t>
-      </w:r>
-      <w:r>
-        <w:rPr>
-          <w:b w:val="0"/>
-          <w:bCs w:val="0"/>
-        </w:rPr>
-        <w:t xml:space="preserve">: </w:t>
-      </w:r>
-      <w:r>
-        <w:rPr>
-          <w:b w:val="0"/>
-          <w:bCs w:val="0"/>
-        </w:rPr>
-        <w:t>“Tipologia medico”</w:t>
-      </w:r>
-      <w:r>
-        <w:rPr>
-          <w:b w:val="0"/>
-          <w:bCs w:val="0"/>
-        </w:rPr>
-        <w:t>.</w:t>
-      </w:r>
-      <w:r>
-        <w:rPr>
-          <w:b w:val="0"/>
-          <w:bCs w:val="0"/>
-        </w:rPr>
-        <w:t xml:space="preserve"> La scelta di questa implementazione si ricerca nella </w:t>
-      </w:r>
-      <w:r>
-        <w:rPr>
-          <w:b w:val="0"/>
-          <w:bCs w:val="0"/>
-        </w:rPr>
-        <w:t>semplicità</w:t>
-      </w:r>
-      <w:r>
-        <w:rPr>
-          <w:b w:val="0"/>
-          <w:bCs w:val="0"/>
-        </w:rPr>
-        <w:t xml:space="preserve">’ di svolgere tale operazione rispetto al creare due </w:t>
-      </w:r>
-      <w:r>
-        <w:rPr>
-          <w:b w:val="0"/>
-          <w:bCs w:val="0"/>
-        </w:rPr>
-        <w:t>entità</w:t>
-      </w:r>
-      <w:r>
-        <w:rPr>
-          <w:b w:val="0"/>
-          <w:bCs w:val="0"/>
-        </w:rPr>
-        <w:t xml:space="preserve"> con le relative relazioni con Medico.</w:t>
-      </w:r>
-    </w:p>
-    <w:p>
-      <w:pPr>
-        <w:pStyle w:val="Normale"/>
-        <w:spacing w:after="0"/>
-        <w:rPr>
-          <w:b w:val="0"/>
-          <w:bCs w:val="0"/>
-        </w:rPr>
-      </w:pPr>
-    </w:p>
-    <w:p>
-      <w:pPr>
-        <w:pStyle w:val="Normale"/>
-        <w:spacing w:after="0"/>
-        <w:jc w:val="center"/>
-        <w:rPr>
-          <w:b w:val="0"/>
-          <w:bCs w:val="0"/>
-        </w:rPr>
-      </w:pPr>
-      <w:r>
-        <w:rPr>
-          <w:b w:val="1"/>
-          <w:bCs w:val="1"/>
-        </w:rPr>
-        <w:t>App, Website – Prenotazione</w:t>
-      </w:r>
-    </w:p>
-    <w:p>
-      <w:pPr>
-        <w:pStyle w:val="Normale"/>
-        <w:spacing w:after="0"/>
-        <w:jc w:val="left"/>
-        <w:rPr>
-          <w:b w:val="0"/>
-          <w:bCs w:val="0"/>
-        </w:rPr>
-      </w:pPr>
-      <w:r>
-        <w:rPr>
-          <w:b w:val="0"/>
-          <w:bCs w:val="0"/>
-        </w:rPr>
-        <w:t>In prenotazione sono state accorpate le entità figlie: App e Website. L’accorpamento è stato fatto tenendo conto della facilità con cui si poteva</w:t>
-      </w:r>
-      <w:r>
-        <w:rPr>
-          <w:b w:val="0"/>
-          <w:bCs w:val="0"/>
-        </w:rPr>
-        <w:t>no rappresentare queste due categorie tramite un singolo attributo, ossia: “Origine Prenotazione”.</w:t>
-      </w:r>
-    </w:p>
-    <w:p>
-      <w:pPr>
-        <w:pStyle w:val="Normale"/>
-        <w:spacing w:after="0"/>
-        <w:jc w:val="left"/>
-        <w:rPr>
-          <w:b w:val="0"/>
-          <w:bCs w:val="0"/>
-        </w:rPr>
-      </w:pPr>
-    </w:p>
-    <w:p>
-      <w:pPr>
-        <w:pStyle w:val="Normale"/>
-        <w:spacing w:after="0"/>
-        <w:jc w:val="center"/>
-        <w:rPr>
-          <w:b w:val="1"/>
-          <w:bCs w:val="1"/>
-        </w:rPr>
-      </w:pPr>
-      <w:r>
-        <w:rPr>
-          <w:b w:val="1"/>
-          <w:bCs w:val="1"/>
-        </w:rPr>
-        <w:t>Singola somministrazione, Doppia somministrazione – Fiala</w:t>
-      </w:r>
-    </w:p>
-    <w:p>
-      <w:pPr>
-        <w:pStyle w:val="Normale"/>
-        <w:spacing w:after="0"/>
-        <w:jc w:val="left"/>
-        <w:rPr>
-          <w:b w:val="0"/>
-          <w:bCs w:val="0"/>
-        </w:rPr>
-      </w:pPr>
-      <w:r>
-        <w:rPr>
-          <w:b w:val="0"/>
-          <w:bCs w:val="0"/>
-        </w:rPr>
-        <w:t xml:space="preserve">In fiala sono state accorpate le enita’ figlie: “Singola somministrazione” e “Doppia somministrazione”. Quindi </w:t>
-      </w:r>
-      <w:r>
-        <w:rPr>
-          <w:b w:val="0"/>
-          <w:bCs w:val="0"/>
-        </w:rPr>
-        <w:t>è</w:t>
-      </w:r>
-      <w:r>
-        <w:rPr>
-          <w:b w:val="0"/>
-          <w:bCs w:val="0"/>
-        </w:rPr>
-        <w:t xml:space="preserve"> stato aggiunto l’attribut</w:t>
-      </w:r>
-      <w:r>
-        <w:rPr>
-          <w:b w:val="0"/>
-          <w:bCs w:val="0"/>
-        </w:rPr>
-        <w:t>o “Somministrazioni Richieste” per indicare se quella determinata fiala di vaccino è da considerare monodose o meno.</w:t>
-      </w:r>
-      <w:r>
-        <w:rPr>
-          <w:b w:val="0"/>
-          <w:bCs w:val="0"/>
-        </w:rPr>
-        <w:t xml:space="preserve"> Questa scelta è stata effettuata tenendo conto della </w:t>
-      </w:r>
-      <w:r>
-        <w:rPr>
-          <w:b w:val="0"/>
-          <w:bCs w:val="0"/>
-        </w:rPr>
-        <w:t>possibilità</w:t>
-      </w:r>
-      <w:r>
-        <w:rPr>
-          <w:b w:val="0"/>
-          <w:bCs w:val="0"/>
-        </w:rPr>
-        <w:t xml:space="preserve"> di rappresentare agevolmente l’appartenenza ad una determinata categoria tramite un attributo. </w:t>
-      </w:r>
-    </w:p>
-    <w:p>
-      <w:pPr>
-        <w:pStyle w:val="Normale"/>
-        <w:spacing w:after="0"/>
-        <w:rPr>
-          <w:b w:val="1"/>
-          <w:bCs w:val="1"/>
-        </w:rPr>
-      </w:pPr>
-    </w:p>
-    <w:p>
-      <w:pPr>
-        <w:spacing w:after="0"/>
-        <w:rPr>
-          <w:b/>
-          <w:bCs/>
-          <w:u w:val="single"/>
-        </w:rPr>
-      </w:pPr>
-      <w:r>
-        <w:rPr>
-          <w:b/>
-          <w:bCs/>
-        </w:rPr>
-        <w:t>2.3.3</w:t>
-      </w:r>
-      <w:r>
-        <w:rPr>
-          <w:b/>
-          <w:bCs/>
-        </w:rPr>
-        <w:t xml:space="preserve"> </w:t>
-      </w:r>
-      <w:r>
-        <w:rPr>
           <w:b/>
           <w:bCs/>
         </w:rPr>
@@ -7462,7 +7349,7 @@
       </w:r>
     </w:p>
     <w:sectPr>
-      <w:pgSz w:w="11906" w:h="16838" w:orient="portrait"/>
+      <w:pgSz w:w="11906" w:h="16838"/>
       <w:pgMar w:top="1417" w:right="1134" w:bottom="1134" w:left="1134" w:header="708" w:footer="708" w:gutter="0"/>
       <w:cols w:space="708"/>
       <w:docGrid w:linePitch="360"/>
@@ -7550,7 +7437,7 @@
         <w:ind w:left="720" w:hanging="360"/>
       </w:pPr>
       <w:rPr>
-        <w:rFonts w:hint="default" w:ascii="Symbol" w:hAnsi="Symbol"/>
+        <w:rFonts w:ascii="Symbol" w:hAnsi="Symbol" w:hint="default"/>
       </w:rPr>
     </w:lvl>
     <w:lvl w:ilvl="1" w:tplc="04100003" w:tentative="1">
@@ -7562,7 +7449,7 @@
         <w:ind w:left="1440" w:hanging="360"/>
       </w:pPr>
       <w:rPr>
-        <w:rFonts w:hint="default" w:ascii="Courier New" w:hAnsi="Courier New" w:cs="Courier New"/>
+        <w:rFonts w:ascii="Courier New" w:hAnsi="Courier New" w:cs="Courier New" w:hint="default"/>
       </w:rPr>
     </w:lvl>
     <w:lvl w:ilvl="2" w:tplc="04100005" w:tentative="1">
@@ -7574,7 +7461,7 @@
         <w:ind w:left="2160" w:hanging="360"/>
       </w:pPr>
       <w:rPr>
-        <w:rFonts w:hint="default" w:ascii="Wingdings" w:hAnsi="Wingdings"/>
+        <w:rFonts w:ascii="Wingdings" w:hAnsi="Wingdings" w:hint="default"/>
       </w:rPr>
     </w:lvl>
     <w:lvl w:ilvl="3" w:tplc="04100001" w:tentative="1">
@@ -7586,7 +7473,7 @@
         <w:ind w:left="2880" w:hanging="360"/>
       </w:pPr>
       <w:rPr>
-        <w:rFonts w:hint="default" w:ascii="Symbol" w:hAnsi="Symbol"/>
+        <w:rFonts w:ascii="Symbol" w:hAnsi="Symbol" w:hint="default"/>
       </w:rPr>
     </w:lvl>
     <w:lvl w:ilvl="4" w:tplc="04100003" w:tentative="1">
@@ -7598,7 +7485,7 @@
         <w:ind w:left="3600" w:hanging="360"/>
       </w:pPr>
       <w:rPr>
-        <w:rFonts w:hint="default" w:ascii="Courier New" w:hAnsi="Courier New" w:cs="Courier New"/>
+        <w:rFonts w:ascii="Courier New" w:hAnsi="Courier New" w:cs="Courier New" w:hint="default"/>
       </w:rPr>
     </w:lvl>
     <w:lvl w:ilvl="5" w:tplc="04100005" w:tentative="1">
@@ -7610,7 +7497,7 @@
         <w:ind w:left="4320" w:hanging="360"/>
       </w:pPr>
       <w:rPr>
-        <w:rFonts w:hint="default" w:ascii="Wingdings" w:hAnsi="Wingdings"/>
+        <w:rFonts w:ascii="Wingdings" w:hAnsi="Wingdings" w:hint="default"/>
       </w:rPr>
     </w:lvl>
     <w:lvl w:ilvl="6" w:tplc="04100001" w:tentative="1">
@@ -7622,7 +7509,7 @@
         <w:ind w:left="5040" w:hanging="360"/>
       </w:pPr>
       <w:rPr>
-        <w:rFonts w:hint="default" w:ascii="Symbol" w:hAnsi="Symbol"/>
+        <w:rFonts w:ascii="Symbol" w:hAnsi="Symbol" w:hint="default"/>
       </w:rPr>
     </w:lvl>
     <w:lvl w:ilvl="7" w:tplc="04100003" w:tentative="1">
@@ -7634,7 +7521,7 @@
         <w:ind w:left="5760" w:hanging="360"/>
       </w:pPr>
       <w:rPr>
-        <w:rFonts w:hint="default" w:ascii="Courier New" w:hAnsi="Courier New" w:cs="Courier New"/>
+        <w:rFonts w:ascii="Courier New" w:hAnsi="Courier New" w:cs="Courier New" w:hint="default"/>
       </w:rPr>
     </w:lvl>
     <w:lvl w:ilvl="8" w:tplc="04100005" w:tentative="1">
@@ -7646,7 +7533,7 @@
         <w:ind w:left="6480" w:hanging="360"/>
       </w:pPr>
       <w:rPr>
-        <w:rFonts w:hint="default" w:ascii="Wingdings" w:hAnsi="Wingdings"/>
+        <w:rFonts w:ascii="Wingdings" w:hAnsi="Wingdings" w:hint="default"/>
       </w:rPr>
     </w:lvl>
   </w:abstractNum>
@@ -7661,7 +7548,7 @@
   <w:docDefaults>
     <w:rPrDefault>
       <w:rPr>
-        <w:rFonts w:asciiTheme="minorHAnsi" w:hAnsiTheme="minorHAnsi" w:eastAsiaTheme="minorHAnsi" w:cstheme="minorBidi"/>
+        <w:rFonts w:asciiTheme="minorHAnsi" w:eastAsiaTheme="minorHAnsi" w:hAnsiTheme="minorHAnsi" w:cstheme="minorBidi"/>
         <w:sz w:val="22"/>
         <w:szCs w:val="22"/>
         <w:lang w:val="it-IT" w:eastAsia="en-US" w:bidi="ar-SA"/>
@@ -7676,14 +7563,14 @@
   <w:latentStyles w:defLockedState="0" w:defUIPriority="99" w:defSemiHidden="0" w:defUnhideWhenUsed="0" w:defQFormat="0" w:count="376">
     <w:lsdException w:name="Normal" w:uiPriority="0" w:qFormat="1"/>
     <w:lsdException w:name="heading 1" w:uiPriority="9" w:qFormat="1"/>
-    <w:lsdException w:name="heading 2" w:uiPriority="9" w:semiHidden="1" w:unhideWhenUsed="1" w:qFormat="1"/>
-    <w:lsdException w:name="heading 3" w:uiPriority="9" w:semiHidden="1" w:unhideWhenUsed="1" w:qFormat="1"/>
-    <w:lsdException w:name="heading 4" w:uiPriority="9" w:semiHidden="1" w:unhideWhenUsed="1" w:qFormat="1"/>
-    <w:lsdException w:name="heading 5" w:uiPriority="9" w:semiHidden="1" w:unhideWhenUsed="1" w:qFormat="1"/>
-    <w:lsdException w:name="heading 6" w:uiPriority="9" w:semiHidden="1" w:unhideWhenUsed="1" w:qFormat="1"/>
-    <w:lsdException w:name="heading 7" w:uiPriority="9" w:semiHidden="1" w:unhideWhenUsed="1" w:qFormat="1"/>
-    <w:lsdException w:name="heading 8" w:uiPriority="9" w:semiHidden="1" w:unhideWhenUsed="1" w:qFormat="1"/>
-    <w:lsdException w:name="heading 9" w:uiPriority="9" w:semiHidden="1" w:unhideWhenUsed="1" w:qFormat="1"/>
+    <w:lsdException w:name="heading 2" w:semiHidden="1" w:uiPriority="9" w:unhideWhenUsed="1" w:qFormat="1"/>
+    <w:lsdException w:name="heading 3" w:semiHidden="1" w:uiPriority="9" w:unhideWhenUsed="1" w:qFormat="1"/>
+    <w:lsdException w:name="heading 4" w:semiHidden="1" w:uiPriority="9" w:unhideWhenUsed="1" w:qFormat="1"/>
+    <w:lsdException w:name="heading 5" w:semiHidden="1" w:uiPriority="9" w:unhideWhenUsed="1" w:qFormat="1"/>
+    <w:lsdException w:name="heading 6" w:semiHidden="1" w:uiPriority="9" w:unhideWhenUsed="1" w:qFormat="1"/>
+    <w:lsdException w:name="heading 7" w:semiHidden="1" w:uiPriority="9" w:unhideWhenUsed="1" w:qFormat="1"/>
+    <w:lsdException w:name="heading 8" w:semiHidden="1" w:uiPriority="9" w:unhideWhenUsed="1" w:qFormat="1"/>
+    <w:lsdException w:name="heading 9" w:semiHidden="1" w:uiPriority="9" w:unhideWhenUsed="1" w:qFormat="1"/>
     <w:lsdException w:name="index 1" w:semiHidden="1" w:unhideWhenUsed="1"/>
     <w:lsdException w:name="index 2" w:semiHidden="1" w:unhideWhenUsed="1"/>
     <w:lsdException w:name="index 3" w:semiHidden="1" w:unhideWhenUsed="1"/>
@@ -7693,22 +7580,22 @@
     <w:lsdException w:name="index 7" w:semiHidden="1" w:unhideWhenUsed="1"/>
     <w:lsdException w:name="index 8" w:semiHidden="1" w:unhideWhenUsed="1"/>
     <w:lsdException w:name="index 9" w:semiHidden="1" w:unhideWhenUsed="1"/>
-    <w:lsdException w:name="toc 1" w:uiPriority="39" w:semiHidden="1" w:unhideWhenUsed="1"/>
-    <w:lsdException w:name="toc 2" w:uiPriority="39" w:semiHidden="1" w:unhideWhenUsed="1"/>
-    <w:lsdException w:name="toc 3" w:uiPriority="39" w:semiHidden="1" w:unhideWhenUsed="1"/>
-    <w:lsdException w:name="toc 4" w:uiPriority="39" w:semiHidden="1" w:unhideWhenUsed="1"/>
-    <w:lsdException w:name="toc 5" w:uiPriority="39" w:semiHidden="1" w:unhideWhenUsed="1"/>
-    <w:lsdException w:name="toc 6" w:uiPriority="39" w:semiHidden="1" w:unhideWhenUsed="1"/>
-    <w:lsdException w:name="toc 7" w:uiPriority="39" w:semiHidden="1" w:unhideWhenUsed="1"/>
-    <w:lsdException w:name="toc 8" w:uiPriority="39" w:semiHidden="1" w:unhideWhenUsed="1"/>
-    <w:lsdException w:name="toc 9" w:uiPriority="39" w:semiHidden="1" w:unhideWhenUsed="1"/>
+    <w:lsdException w:name="toc 1" w:semiHidden="1" w:uiPriority="39" w:unhideWhenUsed="1"/>
+    <w:lsdException w:name="toc 2" w:semiHidden="1" w:uiPriority="39" w:unhideWhenUsed="1"/>
+    <w:lsdException w:name="toc 3" w:semiHidden="1" w:uiPriority="39" w:unhideWhenUsed="1"/>
+    <w:lsdException w:name="toc 4" w:semiHidden="1" w:uiPriority="39" w:unhideWhenUsed="1"/>
+    <w:lsdException w:name="toc 5" w:semiHidden="1" w:uiPriority="39" w:unhideWhenUsed="1"/>
+    <w:lsdException w:name="toc 6" w:semiHidden="1" w:uiPriority="39" w:unhideWhenUsed="1"/>
+    <w:lsdException w:name="toc 7" w:semiHidden="1" w:uiPriority="39" w:unhideWhenUsed="1"/>
+    <w:lsdException w:name="toc 8" w:semiHidden="1" w:uiPriority="39" w:unhideWhenUsed="1"/>
+    <w:lsdException w:name="toc 9" w:semiHidden="1" w:uiPriority="39" w:unhideWhenUsed="1"/>
     <w:lsdException w:name="Normal Indent" w:semiHidden="1" w:unhideWhenUsed="1"/>
     <w:lsdException w:name="footnote text" w:semiHidden="1" w:unhideWhenUsed="1"/>
     <w:lsdException w:name="annotation text" w:semiHidden="1" w:unhideWhenUsed="1"/>
     <w:lsdException w:name="header" w:semiHidden="1" w:unhideWhenUsed="1"/>
     <w:lsdException w:name="footer" w:semiHidden="1" w:unhideWhenUsed="1"/>
     <w:lsdException w:name="index heading" w:semiHidden="1" w:unhideWhenUsed="1"/>
-    <w:lsdException w:name="caption" w:uiPriority="35" w:semiHidden="1" w:unhideWhenUsed="1" w:qFormat="1"/>
+    <w:lsdException w:name="caption" w:semiHidden="1" w:uiPriority="35" w:unhideWhenUsed="1" w:qFormat="1"/>
     <w:lsdException w:name="table of figures" w:semiHidden="1" w:unhideWhenUsed="1"/>
     <w:lsdException w:name="envelope address" w:semiHidden="1" w:unhideWhenUsed="1"/>
     <w:lsdException w:name="envelope return" w:semiHidden="1" w:unhideWhenUsed="1"/>
@@ -7739,7 +7626,7 @@
     <w:lsdException w:name="Title" w:uiPriority="10" w:qFormat="1"/>
     <w:lsdException w:name="Closing" w:semiHidden="1" w:unhideWhenUsed="1"/>
     <w:lsdException w:name="Signature" w:semiHidden="1" w:unhideWhenUsed="1"/>
-    <w:lsdException w:name="Default Paragraph Font" w:uiPriority="1" w:semiHidden="1" w:unhideWhenUsed="1"/>
+    <w:lsdException w:name="Default Paragraph Font" w:semiHidden="1" w:uiPriority="1" w:unhideWhenUsed="1"/>
     <w:lsdException w:name="Body Text" w:semiHidden="1" w:unhideWhenUsed="1"/>
     <w:lsdException w:name="Body Text Indent" w:semiHidden="1" w:unhideWhenUsed="1"/>
     <w:lsdException w:name="List Continue" w:semiHidden="1" w:unhideWhenUsed="1"/>
@@ -7939,8 +7826,8 @@
     <w:lsdException w:name="Subtle Reference" w:uiPriority="31" w:qFormat="1"/>
     <w:lsdException w:name="Intense Reference" w:uiPriority="32" w:qFormat="1"/>
     <w:lsdException w:name="Book Title" w:uiPriority="33" w:qFormat="1"/>
-    <w:lsdException w:name="Bibliography" w:uiPriority="37" w:semiHidden="1" w:unhideWhenUsed="1"/>
-    <w:lsdException w:name="TOC Heading" w:uiPriority="39" w:semiHidden="1" w:unhideWhenUsed="1" w:qFormat="1"/>
+    <w:lsdException w:name="Bibliography" w:semiHidden="1" w:uiPriority="37" w:unhideWhenUsed="1"/>
+    <w:lsdException w:name="TOC Heading" w:semiHidden="1" w:uiPriority="39" w:unhideWhenUsed="1" w:qFormat="1"/>
     <w:lsdException w:name="Plain Table 1" w:uiPriority="41"/>
     <w:lsdException w:name="Plain Table 2" w:uiPriority="42"/>
     <w:lsdException w:name="Plain Table 3" w:uiPriority="43"/>
@@ -8051,17 +7938,17 @@
     <w:lsdException w:name="Unresolved Mention" w:semiHidden="1" w:unhideWhenUsed="1"/>
     <w:lsdException w:name="Smart Link" w:semiHidden="1" w:unhideWhenUsed="1"/>
   </w:latentStyles>
-  <w:style w:type="paragraph" w:styleId="Normale" w:default="1">
+  <w:style w:type="paragraph" w:default="1" w:styleId="Normale">
     <w:name w:val="Normal"/>
     <w:qFormat/>
   </w:style>
-  <w:style w:type="character" w:styleId="Carpredefinitoparagrafo" w:default="1">
+  <w:style w:type="character" w:default="1" w:styleId="Carpredefinitoparagrafo">
     <w:name w:val="Default Paragraph Font"/>
     <w:uiPriority w:val="1"/>
     <w:semiHidden/>
     <w:unhideWhenUsed/>
   </w:style>
-  <w:style w:type="table" w:styleId="Tabellanormale" w:default="1">
+  <w:style w:type="table" w:default="1" w:styleId="Tabellanormale">
     <w:name w:val="Normal Table"/>
     <w:uiPriority w:val="99"/>
     <w:semiHidden/>
@@ -8076,7 +7963,7 @@
       </w:tblCellMar>
     </w:tblPr>
   </w:style>
-  <w:style w:type="numbering" w:styleId="Nessunelenco" w:default="1">
+  <w:style w:type="numbering" w:default="1" w:styleId="Nessunelenco">
     <w:name w:val="No List"/>
     <w:uiPriority w:val="99"/>
     <w:semiHidden/>
@@ -8103,12 +7990,12 @@
     </w:pPr>
     <w:tblPr>
       <w:tblBorders>
-        <w:top w:val="single" w:color="auto" w:sz="4" w:space="0"/>
-        <w:left w:val="single" w:color="auto" w:sz="4" w:space="0"/>
-        <w:bottom w:val="single" w:color="auto" w:sz="4" w:space="0"/>
-        <w:right w:val="single" w:color="auto" w:sz="4" w:space="0"/>
-        <w:insideH w:val="single" w:color="auto" w:sz="4" w:space="0"/>
-        <w:insideV w:val="single" w:color="auto" w:sz="4" w:space="0"/>
+        <w:top w:val="single" w:sz="4" w:space="0" w:color="auto"/>
+        <w:left w:val="single" w:sz="4" w:space="0" w:color="auto"/>
+        <w:bottom w:val="single" w:sz="4" w:space="0" w:color="auto"/>
+        <w:right w:val="single" w:sz="4" w:space="0" w:color="auto"/>
+        <w:insideH w:val="single" w:sz="4" w:space="0" w:color="auto"/>
+        <w:insideV w:val="single" w:sz="4" w:space="0" w:color="auto"/>
       </w:tblBorders>
     </w:tblPr>
   </w:style>
@@ -8127,7 +8014,7 @@
       <w:spacing w:after="0" w:line="240" w:lineRule="auto"/>
     </w:pPr>
   </w:style>
-  <w:style w:type="character" w:styleId="IntestazioneCarattere" w:customStyle="1">
+  <w:style w:type="character" w:customStyle="1" w:styleId="IntestazioneCarattere">
     <w:name w:val="Intestazione Carattere"/>
     <w:basedOn w:val="Carpredefinitoparagrafo"/>
     <w:link w:val="Intestazione"/>
@@ -8149,7 +8036,7 @@
       <w:spacing w:after="0" w:line="240" w:lineRule="auto"/>
     </w:pPr>
   </w:style>
-  <w:style w:type="character" w:styleId="PidipaginaCarattere" w:customStyle="1">
+  <w:style w:type="character" w:customStyle="1" w:styleId="PidipaginaCarattere">
     <w:name w:val="Piè di pagina Carattere"/>
     <w:basedOn w:val="Carpredefinitoparagrafo"/>
     <w:link w:val="Pidipagina"/>

</xml_diff>